<commit_message>
Correccion - Johard y quintana OK
</commit_message>
<xml_diff>
--- a/Desafios/03/Notas y Devoluciones 03.docx
+++ b/Desafios/03/Notas y Devoluciones 03.docx
@@ -1,6 +1,6 @@
 
 <file path=word/document.xml><?xml version="1.0" encoding="utf-8"?>
-<w:document xmlns:wpc="http://schemas.microsoft.com/office/word/2010/wordprocessingCanvas" xmlns:cx="http://schemas.microsoft.com/office/drawing/2014/chartex" xmlns:cx1="http://schemas.microsoft.com/office/drawing/2015/9/8/chartex" xmlns:cx2="http://schemas.microsoft.com/office/drawing/2015/10/21/chartex" xmlns:cx3="http://schemas.microsoft.com/office/drawing/2016/5/9/chartex" xmlns:cx4="http://schemas.microsoft.com/office/drawing/2016/5/10/chartex" xmlns:cx5="http://schemas.microsoft.com/office/drawing/2016/5/11/chartex" xmlns:cx6="http://schemas.microsoft.com/office/drawing/2016/5/12/chartex" xmlns:cx7="http://schemas.microsoft.com/office/drawing/2016/5/13/chartex" xmlns:cx8="http://schemas.microsoft.com/office/drawing/2016/5/14/chartex" xmlns:mc="http://schemas.openxmlformats.org/markup-compatibility/2006" xmlns:aink="http://schemas.microsoft.com/office/drawing/2016/ink" xmlns:am3d="http://schemas.microsoft.com/office/drawing/2017/model3d" xmlns:o="urn:schemas-microsoft-com:office:office" xmlns:oel="http://schemas.microsoft.com/office/2019/extlst" xmlns:r="http://schemas.openxmlformats.org/officeDocument/2006/relationships" xmlns:m="http://schemas.openxmlformats.org/officeDocument/2006/math" xmlns:v="urn:schemas-microsoft-com:vml" xmlns:wp14="http://schemas.microsoft.com/office/word/2010/wordprocessingDrawing" xmlns:wp="http://schemas.openxmlformats.org/drawingml/2006/wordprocessingDrawing" xmlns:w10="urn:schemas-microsoft-com:office:word" xmlns:w="http://schemas.openxmlformats.org/wordprocessingml/2006/main" xmlns:w14="http://schemas.microsoft.com/office/word/2010/wordml" xmlns:w15="http://schemas.microsoft.com/office/word/2012/wordml" xmlns:w16cex="http://schemas.microsoft.com/office/word/2018/wordml/cex" xmlns:w16cid="http://schemas.microsoft.com/office/word/2016/wordml/cid" xmlns:w16="http://schemas.microsoft.com/office/word/2018/wordml" xmlns:w16du="http://schemas.microsoft.com/office/word/2023/wordml/word16du" xmlns:w16sdtdh="http://schemas.microsoft.com/office/word/2020/wordml/sdtdatahash" xmlns:w16se="http://schemas.microsoft.com/office/word/2015/wordml/symex" xmlns:wpg="http://schemas.microsoft.com/office/word/2010/wordprocessingGroup" xmlns:wpi="http://schemas.microsoft.com/office/word/2010/wordprocessingInk" xmlns:wne="http://schemas.microsoft.com/office/word/2006/wordml" xmlns:wps="http://schemas.microsoft.com/office/word/2010/wordprocessingShape" mc:Ignorable="w14 w15 w16se w16cid w16 w16cex w16sdtdh w16du wp14">
+<w:document xmlns:wpc="http://schemas.microsoft.com/office/word/2010/wordprocessingCanvas" xmlns:cx="http://schemas.microsoft.com/office/drawing/2014/chartex" xmlns:mc="http://schemas.openxmlformats.org/markup-compatibility/2006" xmlns:o="urn:schemas-microsoft-com:office:office" xmlns:r="http://schemas.openxmlformats.org/officeDocument/2006/relationships" xmlns:m="http://schemas.openxmlformats.org/officeDocument/2006/math" xmlns:v="urn:schemas-microsoft-com:vml" xmlns:wp14="http://schemas.microsoft.com/office/word/2010/wordprocessingDrawing" xmlns:wp="http://schemas.openxmlformats.org/drawingml/2006/wordprocessingDrawing" xmlns:w10="urn:schemas-microsoft-com:office:word" xmlns:w="http://schemas.openxmlformats.org/wordprocessingml/2006/main" xmlns:w14="http://schemas.microsoft.com/office/word/2010/wordml" xmlns:w15="http://schemas.microsoft.com/office/word/2012/wordml" xmlns:w16se="http://schemas.microsoft.com/office/word/2015/wordml/symex" xmlns:wpg="http://schemas.microsoft.com/office/word/2010/wordprocessingGroup" xmlns:wpi="http://schemas.microsoft.com/office/word/2010/wordprocessingInk" xmlns:wne="http://schemas.microsoft.com/office/word/2006/wordml" xmlns:wps="http://schemas.microsoft.com/office/word/2010/wordprocessingShape" mc:Ignorable="w14 w15 w16se wp14">
   <w:body>
     <w:p>
       <w:pPr>
@@ -254,21 +254,7 @@
         <w:rPr>
           <w:rFonts w:ascii="Segoe UI Emoji" w:hAnsi="Segoe UI Emoji" w:cs="Segoe UI Emoji"/>
         </w:rPr>
-        <w:t xml:space="preserve">de encabezado (h1, h2, </w:t>
-      </w:r>
-      <w:proofErr w:type="spellStart"/>
-      <w:r>
-        <w:rPr>
-          <w:rFonts w:ascii="Segoe UI Emoji" w:hAnsi="Segoe UI Emoji" w:cs="Segoe UI Emoji"/>
-        </w:rPr>
-        <w:t>etc</w:t>
-      </w:r>
-      <w:proofErr w:type="spellEnd"/>
-      <w:r>
-        <w:rPr>
-          <w:rFonts w:ascii="Segoe UI Emoji" w:hAnsi="Segoe UI Emoji" w:cs="Segoe UI Emoji"/>
-        </w:rPr>
-        <w:t>…)</w:t>
+        <w:t>de encabezado (h1, h2, etc…)</w:t>
       </w:r>
       <w:r>
         <w:rPr>
@@ -446,21 +432,7 @@
         <w:rPr>
           <w:rFonts w:ascii="Segoe UI Emoji" w:hAnsi="Segoe UI Emoji" w:cs="Segoe UI Emoji"/>
         </w:rPr>
-        <w:t xml:space="preserve">, en su lugar podían usar un </w:t>
-      </w:r>
-      <w:proofErr w:type="spellStart"/>
-      <w:r>
-        <w:rPr>
-          <w:rFonts w:ascii="Segoe UI Emoji" w:hAnsi="Segoe UI Emoji" w:cs="Segoe UI Emoji"/>
-        </w:rPr>
-        <w:t>div</w:t>
-      </w:r>
-      <w:proofErr w:type="spellEnd"/>
-      <w:r>
-        <w:rPr>
-          <w:rFonts w:ascii="Segoe UI Emoji" w:hAnsi="Segoe UI Emoji" w:cs="Segoe UI Emoji"/>
-        </w:rPr>
-        <w:t>.</w:t>
+        <w:t>, en su lugar podían usar un div.</w:t>
       </w:r>
     </w:p>
     <w:p>
@@ -1562,7 +1534,21 @@
         <w:rPr>
           <w:rFonts w:ascii="Segoe UI Emoji" w:hAnsi="Segoe UI Emoji" w:cs="Segoe UI Emoji"/>
         </w:rPr>
-        <w:t xml:space="preserve">l resultado renderizado </w:t>
+        <w:t xml:space="preserve">l resultado </w:t>
+      </w:r>
+      <w:proofErr w:type="spellStart"/>
+      <w:r>
+        <w:rPr>
+          <w:rFonts w:ascii="Segoe UI Emoji" w:hAnsi="Segoe UI Emoji" w:cs="Segoe UI Emoji"/>
+        </w:rPr>
+        <w:t>renderizado</w:t>
+      </w:r>
+      <w:proofErr w:type="spellEnd"/>
+      <w:r>
+        <w:rPr>
+          <w:rFonts w:ascii="Segoe UI Emoji" w:hAnsi="Segoe UI Emoji" w:cs="Segoe UI Emoji"/>
+        </w:rPr>
+        <w:t xml:space="preserve"> </w:t>
       </w:r>
       <w:r>
         <w:rPr>
@@ -1652,21 +1638,7 @@
         <w:rPr>
           <w:rFonts w:ascii="Segoe UI Emoji" w:hAnsi="Segoe UI Emoji" w:cs="Segoe UI Emoji"/>
         </w:rPr>
-        <w:t xml:space="preserve">de encabezado (h1, h2, </w:t>
-      </w:r>
-      <w:proofErr w:type="spellStart"/>
-      <w:r>
-        <w:rPr>
-          <w:rFonts w:ascii="Segoe UI Emoji" w:hAnsi="Segoe UI Emoji" w:cs="Segoe UI Emoji"/>
-        </w:rPr>
-        <w:t>etc</w:t>
-      </w:r>
-      <w:proofErr w:type="spellEnd"/>
-      <w:r>
-        <w:rPr>
-          <w:rFonts w:ascii="Segoe UI Emoji" w:hAnsi="Segoe UI Emoji" w:cs="Segoe UI Emoji"/>
-        </w:rPr>
-        <w:t>…)</w:t>
+        <w:t>de encabezado (h1, h2, etc…)</w:t>
       </w:r>
       <w:r>
         <w:rPr>
@@ -1741,21 +1713,7 @@
         <w:rPr>
           <w:rFonts w:ascii="Segoe UI Emoji" w:hAnsi="Segoe UI Emoji" w:cs="Segoe UI Emoji"/>
         </w:rPr>
-        <w:t xml:space="preserve"> más simple de entender, </w:t>
-      </w:r>
-      <w:proofErr w:type="spellStart"/>
-      <w:r>
-        <w:rPr>
-          <w:rFonts w:ascii="Segoe UI Emoji" w:hAnsi="Segoe UI Emoji" w:cs="Segoe UI Emoji"/>
-        </w:rPr>
-        <w:t>mas</w:t>
-      </w:r>
-      <w:proofErr w:type="spellEnd"/>
-      <w:r>
-        <w:rPr>
-          <w:rFonts w:ascii="Segoe UI Emoji" w:hAnsi="Segoe UI Emoji" w:cs="Segoe UI Emoji"/>
-        </w:rPr>
-        <w:t xml:space="preserve"> legible.</w:t>
+        <w:t xml:space="preserve"> más simple de entender, mas legible.</w:t>
       </w:r>
     </w:p>
     <w:p>
@@ -2312,21 +2270,7 @@
         <w:rPr>
           <w:rFonts w:ascii="Segoe UI Emoji" w:hAnsi="Segoe UI Emoji" w:cs="Segoe UI Emoji"/>
         </w:rPr>
-        <w:t xml:space="preserve">de encabezado (h1, h2, </w:t>
-      </w:r>
-      <w:proofErr w:type="spellStart"/>
-      <w:r>
-        <w:rPr>
-          <w:rFonts w:ascii="Segoe UI Emoji" w:hAnsi="Segoe UI Emoji" w:cs="Segoe UI Emoji"/>
-        </w:rPr>
-        <w:t>etc</w:t>
-      </w:r>
-      <w:proofErr w:type="spellEnd"/>
-      <w:r>
-        <w:rPr>
-          <w:rFonts w:ascii="Segoe UI Emoji" w:hAnsi="Segoe UI Emoji" w:cs="Segoe UI Emoji"/>
-        </w:rPr>
-        <w:t>…)</w:t>
+        <w:t>de encabezado (h1, h2, etc…)</w:t>
       </w:r>
       <w:r>
         <w:rPr>
@@ -2352,21 +2296,7 @@
         <w:rPr>
           <w:rFonts w:ascii="Segoe UI Emoji" w:hAnsi="Segoe UI Emoji" w:cs="Segoe UI Emoji"/>
         </w:rPr>
-        <w:t xml:space="preserve">El diseño personalizado que desarrollaron cumple el requerimiento, me gusto que </w:t>
-      </w:r>
-      <w:proofErr w:type="gramStart"/>
-      <w:r>
-        <w:rPr>
-          <w:rFonts w:ascii="Segoe UI Emoji" w:hAnsi="Segoe UI Emoji" w:cs="Segoe UI Emoji"/>
-        </w:rPr>
-        <w:t>utilizaron</w:t>
-      </w:r>
-      <w:proofErr w:type="gramEnd"/>
-      <w:r>
-        <w:rPr>
-          <w:rFonts w:ascii="Segoe UI Emoji" w:hAnsi="Segoe UI Emoji" w:cs="Segoe UI Emoji"/>
-        </w:rPr>
-        <w:t xml:space="preserve"> un </w:t>
+        <w:t xml:space="preserve">El diseño personalizado que desarrollaron cumple el requerimiento, me gusto que utilizaron un </w:t>
       </w:r>
       <w:proofErr w:type="spellStart"/>
       <w:r>
@@ -3114,6 +3044,7 @@
           <w:bCs/>
         </w:rPr>
       </w:pPr>
+      <w:proofErr w:type="spellStart"/>
       <w:r>
         <w:rPr>
           <w:rFonts w:ascii="Segoe UI Emoji" w:hAnsi="Segoe UI Emoji" w:cs="Segoe UI Emoji"/>
@@ -3122,6 +3053,7 @@
         </w:rPr>
         <w:t>Diaz</w:t>
       </w:r>
+      <w:proofErr w:type="spellEnd"/>
       <w:r>
         <w:rPr>
           <w:rFonts w:ascii="Segoe UI Emoji" w:hAnsi="Segoe UI Emoji" w:cs="Segoe UI Emoji"/>
@@ -3168,46 +3100,118 @@
         <w:rPr>
           <w:rFonts w:ascii="Segoe UI Emoji" w:hAnsi="Segoe UI Emoji" w:cs="Segoe UI Emoji"/>
         </w:rPr>
-        <w:t>Felicitaciones por la entrega del Desafío 02! 🎉</w:t>
-      </w:r>
-    </w:p>
-    <w:p>
-      <w:pPr>
-        <w:rPr>
-          <w:rFonts w:ascii="Segoe UI Emoji" w:hAnsi="Segoe UI Emoji" w:cs="Segoe UI Emoji"/>
-        </w:rPr>
-      </w:pPr>
-    </w:p>
-    <w:p>
-      <w:pPr>
-        <w:rPr>
-          <w:rFonts w:ascii="Segoe UI Emoji" w:hAnsi="Segoe UI Emoji" w:cs="Segoe UI Emoji"/>
-        </w:rPr>
-      </w:pPr>
-      <w:r>
-        <w:rPr>
-          <w:rFonts w:ascii="Segoe UI Emoji" w:hAnsi="Segoe UI Emoji" w:cs="Segoe UI Emoji"/>
-        </w:rPr>
-        <w:t>Primeramente, quería felicitarte por el trabajo que realizaste. El resultado renderizado es el solicitado</w:t>
-      </w:r>
-      <w:r>
-        <w:rPr>
-          <w:rFonts w:ascii="Segoe UI Emoji" w:hAnsi="Segoe UI Emoji" w:cs="Segoe UI Emoji"/>
-        </w:rPr>
-        <w:t>.</w:t>
-      </w:r>
-    </w:p>
-    <w:p>
-      <w:pPr>
-        <w:rPr>
-          <w:rFonts w:ascii="Segoe UI Emoji" w:hAnsi="Segoe UI Emoji" w:cs="Segoe UI Emoji"/>
-        </w:rPr>
-      </w:pPr>
-      <w:r>
-        <w:rPr>
-          <w:rFonts w:ascii="Segoe UI Emoji" w:hAnsi="Segoe UI Emoji" w:cs="Segoe UI Emoji"/>
-        </w:rPr>
-        <w:t xml:space="preserve">La estructura del documento </w:t>
+        <w:t>Felicitaciones por la entrega del Desafío 0</w:t>
+      </w:r>
+      <w:r>
+        <w:rPr>
+          <w:rFonts w:ascii="Segoe UI Emoji" w:hAnsi="Segoe UI Emoji" w:cs="Segoe UI Emoji"/>
+        </w:rPr>
+        <w:t>3</w:t>
+      </w:r>
+      <w:r>
+        <w:rPr>
+          <w:rFonts w:ascii="Segoe UI Emoji" w:hAnsi="Segoe UI Emoji" w:cs="Segoe UI Emoji"/>
+        </w:rPr>
+        <w:t>! 🎉</w:t>
+      </w:r>
+    </w:p>
+    <w:p>
+      <w:pPr>
+        <w:rPr>
+          <w:rFonts w:ascii="Segoe UI Emoji" w:hAnsi="Segoe UI Emoji" w:cs="Segoe UI Emoji"/>
+        </w:rPr>
+      </w:pPr>
+    </w:p>
+    <w:p>
+      <w:pPr>
+        <w:rPr>
+          <w:rFonts w:ascii="Segoe UI Emoji" w:hAnsi="Segoe UI Emoji" w:cs="Segoe UI Emoji"/>
+        </w:rPr>
+      </w:pPr>
+      <w:proofErr w:type="spellStart"/>
+      <w:r>
+        <w:rPr>
+          <w:rFonts w:ascii="Segoe UI Emoji" w:hAnsi="Segoe UI Emoji" w:cs="Segoe UI Emoji"/>
+        </w:rPr>
+        <w:t>Johard</w:t>
+      </w:r>
+      <w:proofErr w:type="spellEnd"/>
+      <w:r>
+        <w:rPr>
+          <w:rFonts w:ascii="Segoe UI Emoji" w:hAnsi="Segoe UI Emoji" w:cs="Segoe UI Emoji"/>
+        </w:rPr>
+        <w:t xml:space="preserve"> e</w:t>
+      </w:r>
+      <w:r>
+        <w:rPr>
+          <w:rFonts w:ascii="Segoe UI Emoji" w:hAnsi="Segoe UI Emoji" w:cs="Segoe UI Emoji"/>
+        </w:rPr>
+        <w:t xml:space="preserve">l resultado </w:t>
+      </w:r>
+      <w:proofErr w:type="spellStart"/>
+      <w:r>
+        <w:rPr>
+          <w:rFonts w:ascii="Segoe UI Emoji" w:hAnsi="Segoe UI Emoji" w:cs="Segoe UI Emoji"/>
+        </w:rPr>
+        <w:t>renderizado</w:t>
+      </w:r>
+      <w:proofErr w:type="spellEnd"/>
+      <w:r>
+        <w:rPr>
+          <w:rFonts w:ascii="Segoe UI Emoji" w:hAnsi="Segoe UI Emoji" w:cs="Segoe UI Emoji"/>
+        </w:rPr>
+        <w:t xml:space="preserve"> </w:t>
+      </w:r>
+      <w:r>
+        <w:rPr>
+          <w:rFonts w:ascii="Segoe UI Emoji" w:hAnsi="Segoe UI Emoji" w:cs="Segoe UI Emoji"/>
+        </w:rPr>
+        <w:t>para el diseño orig</w:t>
+      </w:r>
+      <w:r>
+        <w:rPr>
+          <w:rFonts w:ascii="Segoe UI Emoji" w:hAnsi="Segoe UI Emoji" w:cs="Segoe UI Emoji"/>
+        </w:rPr>
+        <w:t>inal está perfecto visualmente.</w:t>
+      </w:r>
+    </w:p>
+    <w:p>
+      <w:pPr>
+        <w:rPr>
+          <w:rFonts w:ascii="Segoe UI Emoji" w:hAnsi="Segoe UI Emoji" w:cs="Segoe UI Emoji"/>
+        </w:rPr>
+      </w:pPr>
+    </w:p>
+    <w:p>
+      <w:pPr>
+        <w:rPr>
+          <w:rFonts w:ascii="Segoe UI Emoji" w:hAnsi="Segoe UI Emoji" w:cs="Segoe UI Emoji"/>
+          <w:u w:val="single"/>
+        </w:rPr>
+      </w:pPr>
+      <w:r>
+        <w:rPr>
+          <w:rFonts w:ascii="Segoe UI Emoji" w:hAnsi="Segoe UI Emoji" w:cs="Segoe UI Emoji"/>
+        </w:rPr>
+        <w:t>Destaco l</w:t>
+      </w:r>
+      <w:r>
+        <w:rPr>
+          <w:rFonts w:ascii="Segoe UI Emoji" w:hAnsi="Segoe UI Emoji" w:cs="Segoe UI Emoji"/>
+        </w:rPr>
+        <w:t xml:space="preserve">a </w:t>
+      </w:r>
+      <w:r>
+        <w:rPr>
+          <w:rFonts w:ascii="Segoe UI Emoji" w:hAnsi="Segoe UI Emoji" w:cs="Segoe UI Emoji"/>
+        </w:rPr>
+        <w:t xml:space="preserve">correcta </w:t>
+      </w:r>
+      <w:r>
+        <w:rPr>
+          <w:rFonts w:ascii="Segoe UI Emoji" w:hAnsi="Segoe UI Emoji" w:cs="Segoe UI Emoji"/>
+        </w:rPr>
+        <w:t xml:space="preserve">estructura del documento </w:t>
       </w:r>
       <w:proofErr w:type="spellStart"/>
       <w:r>
@@ -3221,7 +3225,7 @@
         <w:rPr>
           <w:rFonts w:ascii="Segoe UI Emoji" w:hAnsi="Segoe UI Emoji" w:cs="Segoe UI Emoji"/>
         </w:rPr>
-        <w:t xml:space="preserve"> es correcta (&lt;head&gt;, &lt;</w:t>
+        <w:t xml:space="preserve"> (&lt;head&gt;, &lt;</w:t>
       </w:r>
       <w:proofErr w:type="spellStart"/>
       <w:r>
@@ -3231,19 +3235,15 @@
         <w:t>body</w:t>
       </w:r>
       <w:proofErr w:type="spellEnd"/>
-      <w:r>
-        <w:rPr>
-          <w:rFonts w:ascii="Segoe UI Emoji" w:hAnsi="Segoe UI Emoji" w:cs="Segoe UI Emoji"/>
-        </w:rPr>
-        <w:t>&gt;,</w:t>
-      </w:r>
-      <w:r>
-        <w:rPr>
-          <w:rFonts w:ascii="Segoe UI Emoji" w:hAnsi="Segoe UI Emoji" w:cs="Segoe UI Emoji"/>
-        </w:rPr>
-        <w:t xml:space="preserve"> &lt;</w:t>
-      </w:r>
-      <w:proofErr w:type="spellStart"/>
+      <w:proofErr w:type="gramStart"/>
+      <w:r>
+        <w:rPr>
+          <w:rFonts w:ascii="Segoe UI Emoji" w:hAnsi="Segoe UI Emoji" w:cs="Segoe UI Emoji"/>
+        </w:rPr>
+        <w:t>&gt;,&lt;</w:t>
+      </w:r>
+      <w:proofErr w:type="spellStart"/>
+      <w:proofErr w:type="gramEnd"/>
       <w:r>
         <w:rPr>
           <w:rFonts w:ascii="Segoe UI Emoji" w:hAnsi="Segoe UI Emoji" w:cs="Segoe UI Emoji"/>
@@ -3255,217 +3255,689 @@
         <w:rPr>
           <w:rFonts w:ascii="Segoe UI Emoji" w:hAnsi="Segoe UI Emoji" w:cs="Segoe UI Emoji"/>
         </w:rPr>
-        <w:t>&gt;, &lt;</w:t>
-      </w:r>
-      <w:proofErr w:type="spellStart"/>
-      <w:r>
-        <w:rPr>
-          <w:rFonts w:ascii="Segoe UI Emoji" w:hAnsi="Segoe UI Emoji" w:cs="Segoe UI Emoji"/>
-        </w:rPr>
-        <w:t>main</w:t>
-      </w:r>
-      <w:proofErr w:type="spellEnd"/>
-      <w:r>
-        <w:rPr>
-          <w:rFonts w:ascii="Segoe UI Emoji" w:hAnsi="Segoe UI Emoji" w:cs="Segoe UI Emoji"/>
-        </w:rPr>
-        <w:t xml:space="preserve">&gt;, </w:t>
+        <w:t>&gt;, etc..)</w:t>
+      </w:r>
+      <w:r>
+        <w:rPr>
+          <w:rFonts w:ascii="Segoe UI Emoji" w:hAnsi="Segoe UI Emoji" w:cs="Segoe UI Emoji"/>
+        </w:rPr>
+        <w:t xml:space="preserve"> y que todas las imágenes tenían sus correspondientes atributos </w:t>
+      </w:r>
+      <w:proofErr w:type="spellStart"/>
+      <w:r>
+        <w:rPr>
+          <w:rFonts w:ascii="Segoe UI Emoji" w:hAnsi="Segoe UI Emoji" w:cs="Segoe UI Emoji"/>
+        </w:rPr>
+        <w:t>alt</w:t>
+      </w:r>
+      <w:proofErr w:type="spellEnd"/>
+      <w:r>
+        <w:rPr>
+          <w:rFonts w:ascii="Segoe UI Emoji" w:hAnsi="Segoe UI Emoji" w:cs="Segoe UI Emoji"/>
+        </w:rPr>
+        <w:t xml:space="preserve"> lo cual mejora la accesibilidad de la página. El código muy prolijo eso está muy bueno para la legibilidad. </w:t>
+      </w:r>
+    </w:p>
+    <w:p>
+      <w:pPr>
+        <w:rPr>
+          <w:rFonts w:ascii="Segoe UI Emoji" w:hAnsi="Segoe UI Emoji" w:cs="Segoe UI Emoji"/>
+        </w:rPr>
+      </w:pPr>
+    </w:p>
+    <w:p>
+      <w:pPr>
+        <w:rPr>
+          <w:rFonts w:ascii="Segoe UI Emoji" w:hAnsi="Segoe UI Emoji" w:cs="Segoe UI Emoji"/>
+        </w:rPr>
+      </w:pPr>
+      <w:r>
+        <w:rPr>
+          <w:rFonts w:ascii="Segoe UI Emoji" w:hAnsi="Segoe UI Emoji" w:cs="Segoe UI Emoji"/>
+        </w:rPr>
+        <w:t>Respeta</w:t>
+      </w:r>
+      <w:r>
+        <w:rPr>
+          <w:rFonts w:ascii="Segoe UI Emoji" w:hAnsi="Segoe UI Emoji" w:cs="Segoe UI Emoji"/>
+        </w:rPr>
+        <w:t>ste</w:t>
+      </w:r>
+      <w:r>
+        <w:rPr>
+          <w:rFonts w:ascii="Segoe UI Emoji" w:hAnsi="Segoe UI Emoji" w:cs="Segoe UI Emoji"/>
+        </w:rPr>
+        <w:t xml:space="preserve"> el orden de aplicación de etiquetas </w:t>
+      </w:r>
+      <w:r>
+        <w:rPr>
+          <w:rFonts w:ascii="Segoe UI Emoji" w:hAnsi="Segoe UI Emoji" w:cs="Segoe UI Emoji"/>
+        </w:rPr>
+        <w:t>de encabezado (h1, h2, etc…)</w:t>
+      </w:r>
+      <w:r>
+        <w:rPr>
+          <w:rFonts w:ascii="Segoe UI Emoji" w:hAnsi="Segoe UI Emoji" w:cs="Segoe UI Emoji"/>
+        </w:rPr>
+        <w:t xml:space="preserve"> y el manejo de etiquetas para textos es correcto. </w:t>
+      </w:r>
+    </w:p>
+    <w:p>
+      <w:pPr>
+        <w:rPr>
+          <w:rFonts w:ascii="Segoe UI Emoji" w:hAnsi="Segoe UI Emoji" w:cs="Segoe UI Emoji"/>
+        </w:rPr>
+      </w:pPr>
+    </w:p>
+    <w:p>
+      <w:pPr>
+        <w:rPr>
+          <w:rFonts w:ascii="Segoe UI Emoji" w:hAnsi="Segoe UI Emoji" w:cs="Segoe UI Emoji"/>
+        </w:rPr>
+      </w:pPr>
+      <w:r>
+        <w:rPr>
+          <w:rFonts w:ascii="Segoe UI Emoji" w:hAnsi="Segoe UI Emoji" w:cs="Segoe UI Emoji"/>
+        </w:rPr>
+        <w:t>El diseño</w:t>
+      </w:r>
+      <w:r>
+        <w:rPr>
+          <w:rFonts w:ascii="Segoe UI Emoji" w:hAnsi="Segoe UI Emoji" w:cs="Segoe UI Emoji"/>
+        </w:rPr>
+        <w:t xml:space="preserve"> personalizado que desarrollaste</w:t>
+      </w:r>
+      <w:r>
+        <w:rPr>
+          <w:rFonts w:ascii="Segoe UI Emoji" w:hAnsi="Segoe UI Emoji" w:cs="Segoe UI Emoji"/>
+        </w:rPr>
+        <w:t xml:space="preserve"> cumple el requerimiento, me gusto la disposición de los elementos en las páginas de juegos con </w:t>
+      </w:r>
+      <w:proofErr w:type="spellStart"/>
+      <w:r>
+        <w:rPr>
+          <w:rFonts w:ascii="Segoe UI Emoji" w:hAnsi="Segoe UI Emoji" w:cs="Segoe UI Emoji"/>
+        </w:rPr>
+        <w:t>display</w:t>
+      </w:r>
+      <w:proofErr w:type="spellEnd"/>
+      <w:r>
+        <w:rPr>
+          <w:rFonts w:ascii="Segoe UI Emoji" w:hAnsi="Segoe UI Emoji" w:cs="Segoe UI Emoji"/>
+        </w:rPr>
+        <w:t xml:space="preserve"> </w:t>
+      </w:r>
+      <w:proofErr w:type="spellStart"/>
+      <w:r>
+        <w:rPr>
+          <w:rFonts w:ascii="Segoe UI Emoji" w:hAnsi="Segoe UI Emoji" w:cs="Segoe UI Emoji"/>
+        </w:rPr>
+        <w:t>flex</w:t>
+      </w:r>
+      <w:proofErr w:type="spellEnd"/>
+      <w:r>
+        <w:rPr>
+          <w:rFonts w:ascii="Segoe UI Emoji" w:hAnsi="Segoe UI Emoji" w:cs="Segoe UI Emoji"/>
+        </w:rPr>
+        <w:t xml:space="preserve">, muy buen trabajo. </w:t>
+      </w:r>
+      <w:r>
+        <w:rPr>
+          <w:rFonts w:ascii="Segoe UI Emoji" w:hAnsi="Segoe UI Emoji" w:cs="Segoe UI Emoji"/>
+        </w:rPr>
+        <w:t xml:space="preserve"> Te falto diseñar paginas extras para el botón de comprar.</w:t>
+      </w:r>
+    </w:p>
+    <w:p>
+      <w:pPr>
+        <w:rPr>
+          <w:rFonts w:ascii="Segoe UI Emoji" w:hAnsi="Segoe UI Emoji" w:cs="Segoe UI Emoji"/>
+        </w:rPr>
+      </w:pPr>
+    </w:p>
+    <w:p>
+      <w:pPr>
+        <w:rPr>
+          <w:rFonts w:ascii="Segoe UI Emoji" w:hAnsi="Segoe UI Emoji" w:cs="Segoe UI Emoji"/>
+        </w:rPr>
+      </w:pPr>
+      <w:r>
+        <w:rPr>
+          <w:rFonts w:ascii="Segoe UI Emoji" w:hAnsi="Segoe UI Emoji" w:cs="Segoe UI Emoji"/>
+        </w:rPr>
+        <w:t xml:space="preserve">Es recomendable dejar el index.html suelto en el directorio principal del proyecto ya que los </w:t>
+      </w:r>
+      <w:r>
+        <w:rPr>
+          <w:rFonts w:ascii="Segoe UI Emoji" w:hAnsi="Segoe UI Emoji" w:cs="Segoe UI Emoji"/>
+        </w:rPr>
+        <w:t xml:space="preserve">servidores lo buscan ahí y en este caso </w:t>
+      </w:r>
+      <w:r>
+        <w:rPr>
+          <w:rFonts w:ascii="Segoe UI Emoji" w:hAnsi="Segoe UI Emoji" w:cs="Segoe UI Emoji"/>
+        </w:rPr>
+        <w:t>podías</w:t>
+      </w:r>
+      <w:r>
+        <w:rPr>
+          <w:rFonts w:ascii="Segoe UI Emoji" w:hAnsi="Segoe UI Emoji" w:cs="Segoe UI Emoji"/>
+        </w:rPr>
+        <w:t xml:space="preserve"> usar un solo archivo index.html que tenga vínculos a dos hojas de estilos (</w:t>
       </w:r>
       <w:proofErr w:type="gramStart"/>
       <w:r>
         <w:rPr>
           <w:rFonts w:ascii="Segoe UI Emoji" w:hAnsi="Segoe UI Emoji" w:cs="Segoe UI Emoji"/>
         </w:rPr>
-        <w:t>etc..</w:t>
+        <w:t>estilos-1.css  y</w:t>
       </w:r>
       <w:proofErr w:type="gramEnd"/>
       <w:r>
         <w:rPr>
           <w:rFonts w:ascii="Segoe UI Emoji" w:hAnsi="Segoe UI Emoji" w:cs="Segoe UI Emoji"/>
         </w:rPr>
-        <w:t>)</w:t>
-      </w:r>
-    </w:p>
-    <w:p>
-      <w:pPr>
-        <w:rPr>
-          <w:rFonts w:ascii="Segoe UI Emoji" w:hAnsi="Segoe UI Emoji" w:cs="Segoe UI Emoji"/>
-        </w:rPr>
-      </w:pPr>
-    </w:p>
-    <w:p>
-      <w:pPr>
-        <w:rPr>
-          <w:rFonts w:ascii="Segoe UI Emoji" w:hAnsi="Segoe UI Emoji" w:cs="Segoe UI Emoji"/>
-        </w:rPr>
-      </w:pPr>
-      <w:r>
-        <w:rPr>
-          <w:rFonts w:ascii="Segoe UI Emoji" w:hAnsi="Segoe UI Emoji" w:cs="Segoe UI Emoji"/>
-        </w:rPr>
-        <w:t xml:space="preserve">Respetaste el orden de aplicación de etiquetas </w:t>
-      </w:r>
-      <w:proofErr w:type="spellStart"/>
-      <w:r>
-        <w:rPr>
-          <w:rFonts w:ascii="Segoe UI Emoji" w:hAnsi="Segoe UI Emoji" w:cs="Segoe UI Emoji"/>
-        </w:rPr>
-        <w:t>headers</w:t>
-      </w:r>
-      <w:proofErr w:type="spellEnd"/>
-      <w:r>
-        <w:rPr>
-          <w:rFonts w:ascii="Segoe UI Emoji" w:hAnsi="Segoe UI Emoji" w:cs="Segoe UI Emoji"/>
-        </w:rPr>
-        <w:t xml:space="preserve"> y el manejo de etiquetas para textos es correcto. </w:t>
-      </w:r>
-    </w:p>
-    <w:p>
-      <w:pPr>
-        <w:rPr>
-          <w:rFonts w:ascii="Segoe UI Emoji" w:hAnsi="Segoe UI Emoji" w:cs="Segoe UI Emoji"/>
-        </w:rPr>
-      </w:pPr>
-    </w:p>
-    <w:p>
-      <w:pPr>
-        <w:rPr>
-          <w:rFonts w:ascii="Segoe UI Emoji" w:hAnsi="Segoe UI Emoji" w:cs="Segoe UI Emoji"/>
-        </w:rPr>
-      </w:pPr>
-      <w:r>
-        <w:rPr>
-          <w:rFonts w:ascii="Segoe UI Emoji" w:hAnsi="Segoe UI Emoji" w:cs="Segoe UI Emoji"/>
-        </w:rPr>
-        <w:t xml:space="preserve">Manejas las imágenes bien, destaco que en todas completaste el atributo </w:t>
-      </w:r>
-      <w:proofErr w:type="spellStart"/>
-      <w:r>
-        <w:rPr>
-          <w:rFonts w:ascii="Segoe UI Emoji" w:hAnsi="Segoe UI Emoji" w:cs="Segoe UI Emoji"/>
-        </w:rPr>
-        <w:t>alt</w:t>
-      </w:r>
-      <w:proofErr w:type="spellEnd"/>
-      <w:r>
-        <w:rPr>
-          <w:rFonts w:ascii="Segoe UI Emoji" w:hAnsi="Segoe UI Emoji" w:cs="Segoe UI Emoji"/>
-        </w:rPr>
-        <w:t xml:space="preserve"> lo cual mejora la accesibilidad de tu página. </w:t>
-      </w:r>
-    </w:p>
-    <w:p>
-      <w:pPr>
-        <w:rPr>
-          <w:rFonts w:ascii="Segoe UI Emoji" w:hAnsi="Segoe UI Emoji" w:cs="Segoe UI Emoji"/>
-        </w:rPr>
-      </w:pPr>
-    </w:p>
-    <w:p>
-      <w:pPr>
-        <w:rPr>
-          <w:rFonts w:ascii="Segoe UI Emoji" w:hAnsi="Segoe UI Emoji" w:cs="Segoe UI Emoji"/>
-        </w:rPr>
-      </w:pPr>
-      <w:r>
-        <w:rPr>
-          <w:rFonts w:ascii="Segoe UI Emoji" w:hAnsi="Segoe UI Emoji" w:cs="Segoe UI Emoji"/>
-        </w:rPr>
-        <w:t xml:space="preserve">Excelente el manejo de estilos, vinculaste correctamente tu </w:t>
-      </w:r>
-      <w:proofErr w:type="spellStart"/>
-      <w:r>
-        <w:rPr>
-          <w:rFonts w:ascii="Segoe UI Emoji" w:hAnsi="Segoe UI Emoji" w:cs="Segoe UI Emoji"/>
-        </w:rPr>
-        <w:t>html</w:t>
-      </w:r>
-      <w:proofErr w:type="spellEnd"/>
-      <w:r>
-        <w:rPr>
-          <w:rFonts w:ascii="Segoe UI Emoji" w:hAnsi="Segoe UI Emoji" w:cs="Segoe UI Emoji"/>
-        </w:rPr>
-        <w:t xml:space="preserve"> con la hoja de estilos externa y el</w:t>
-      </w:r>
-      <w:r>
-        <w:rPr>
-          <w:rFonts w:ascii="Segoe UI Emoji" w:hAnsi="Segoe UI Emoji" w:cs="Segoe UI Emoji"/>
-        </w:rPr>
-        <w:t xml:space="preserve"> manejo con clases es correcto.</w:t>
-      </w:r>
-    </w:p>
-    <w:p>
-      <w:pPr>
-        <w:rPr>
-          <w:rFonts w:ascii="Segoe UI Emoji" w:hAnsi="Segoe UI Emoji" w:cs="Segoe UI Emoji"/>
-        </w:rPr>
-      </w:pPr>
-    </w:p>
-    <w:p>
-      <w:pPr>
-        <w:rPr>
-          <w:rFonts w:ascii="Segoe UI Emoji" w:hAnsi="Segoe UI Emoji" w:cs="Segoe UI Emoji"/>
-        </w:rPr>
-      </w:pPr>
-    </w:p>
-    <w:p>
-      <w:pPr>
-        <w:rPr>
+        <w:t xml:space="preserve"> estilos-2.css) y vamos comentando uno u otro para ver las versiones.</w:t>
+      </w:r>
+    </w:p>
+    <w:p>
+      <w:pPr>
+        <w:rPr>
+          <w:rFonts w:ascii="Segoe UI Emoji" w:hAnsi="Segoe UI Emoji" w:cs="Segoe UI Emoji"/>
+        </w:rPr>
+      </w:pPr>
+    </w:p>
+    <w:p>
+      <w:pPr>
+        <w:rPr>
+          <w:rFonts w:ascii="Segoe UI Emoji" w:hAnsi="Segoe UI Emoji" w:cs="Segoe UI Emoji"/>
+        </w:rPr>
+      </w:pPr>
+      <w:r>
+        <w:rPr>
+          <w:rFonts w:ascii="Segoe UI Emoji" w:hAnsi="Segoe UI Emoji" w:cs="Segoe UI Emoji"/>
+        </w:rPr>
+        <w:t>Muy buen</w:t>
+      </w:r>
+      <w:r>
+        <w:rPr>
+          <w:rFonts w:ascii="Segoe UI Emoji" w:hAnsi="Segoe UI Emoji" w:cs="Segoe UI Emoji"/>
+        </w:rPr>
+        <w:t xml:space="preserve"> trabajo ¡</w:t>
+      </w:r>
+    </w:p>
+    <w:p>
+      <w:pPr>
+        <w:rPr>
+          <w:rFonts w:ascii="Segoe UI Emoji" w:hAnsi="Segoe UI Emoji" w:cs="Segoe UI Emoji"/>
+        </w:rPr>
+      </w:pPr>
+    </w:p>
+    <w:p>
+      <w:r>
+        <w:rPr>
+          <w:rFonts w:ascii="Segoe UI Emoji" w:hAnsi="Segoe UI Emoji" w:cs="Segoe UI Emoji"/>
+        </w:rPr>
+        <w:t xml:space="preserve">Tu nota en el Desafío 01 es: </w:t>
+      </w:r>
+      <w:r>
+        <w:rPr>
+          <w:rFonts w:ascii="Segoe UI Emoji" w:hAnsi="Segoe UI Emoji" w:cs="Segoe UI Emoji"/>
+        </w:rPr>
+        <w:t>8</w:t>
+      </w:r>
+      <w:bookmarkStart w:id="0" w:name="_GoBack"/>
+      <w:bookmarkEnd w:id="0"/>
+    </w:p>
+    <w:p>
+      <w:pPr>
+        <w:rPr>
+          <w:rFonts w:ascii="Segoe UI Emoji" w:hAnsi="Segoe UI Emoji" w:cs="Segoe UI Emoji"/>
+        </w:rPr>
+      </w:pPr>
+    </w:p>
+    <w:p>
+      <w:pPr>
+        <w:pBdr>
+          <w:bottom w:val="single" w:sz="6" w:space="1" w:color="auto"/>
+        </w:pBdr>
+      </w:pPr>
+    </w:p>
+    <w:p/>
+    <w:p>
+      <w:pPr>
+        <w:rPr>
+          <w:rFonts w:ascii="Segoe UI Emoji" w:hAnsi="Segoe UI Emoji" w:cs="Segoe UI Emoji"/>
           <w:b/>
           <w:bCs/>
         </w:rPr>
       </w:pPr>
-      <w:r>
-        <w:rPr>
-          <w:rFonts w:ascii="Segoe UI Emoji" w:hAnsi="Segoe UI Emoji" w:cs="Segoe UI Emoji"/>
-        </w:rPr>
-        <w:t>Tu nota en el Desafío 01 es: 10</w:t>
-      </w:r>
-    </w:p>
-    <w:p>
-      <w:pPr>
-        <w:pBdr>
-          <w:bottom w:val="single" w:sz="6" w:space="1" w:color="auto"/>
-        </w:pBdr>
-      </w:pPr>
-    </w:p>
-    <w:p/>
-    <w:p>
-      <w:pPr>
+      <w:proofErr w:type="spellStart"/>
+      <w:r>
         <w:rPr>
           <w:rFonts w:ascii="Segoe UI Emoji" w:hAnsi="Segoe UI Emoji" w:cs="Segoe UI Emoji"/>
           <w:b/>
           <w:bCs/>
         </w:rPr>
-      </w:pPr>
-      <w:proofErr w:type="spellStart"/>
+        <w:t>Mandirola</w:t>
+      </w:r>
+      <w:proofErr w:type="spellEnd"/>
       <w:r>
         <w:rPr>
           <w:rFonts w:ascii="Segoe UI Emoji" w:hAnsi="Segoe UI Emoji" w:cs="Segoe UI Emoji"/>
           <w:b/>
           <w:bCs/>
         </w:rPr>
-        <w:t>Mandirola</w:t>
-      </w:r>
-      <w:proofErr w:type="spellEnd"/>
+        <w:t xml:space="preserve"> </w:t>
+      </w:r>
+      <w:proofErr w:type="spellStart"/>
       <w:r>
         <w:rPr>
           <w:rFonts w:ascii="Segoe UI Emoji" w:hAnsi="Segoe UI Emoji" w:cs="Segoe UI Emoji"/>
           <w:b/>
           <w:bCs/>
         </w:rPr>
-        <w:t xml:space="preserve"> </w:t>
-      </w:r>
-      <w:proofErr w:type="spellStart"/>
-      <w:r>
+        <w:t>Sebastian</w:t>
+      </w:r>
+      <w:proofErr w:type="spellEnd"/>
+    </w:p>
+    <w:p>
+      <w:pPr>
         <w:rPr>
           <w:rFonts w:ascii="Segoe UI Emoji" w:hAnsi="Segoe UI Emoji" w:cs="Segoe UI Emoji"/>
           <w:b/>
           <w:bCs/>
         </w:rPr>
-        <w:t>Sebastian</w:t>
-      </w:r>
-      <w:proofErr w:type="spellEnd"/>
+      </w:pPr>
+    </w:p>
+    <w:p>
+      <w:pPr>
+        <w:rPr>
+          <w:rFonts w:ascii="Segoe UI Emoji" w:hAnsi="Segoe UI Emoji" w:cs="Segoe UI Emoji"/>
+        </w:rPr>
+      </w:pPr>
+      <w:proofErr w:type="gramStart"/>
+      <w:r>
+        <w:rPr>
+          <w:rFonts w:ascii="Segoe UI Emoji" w:hAnsi="Segoe UI Emoji" w:cs="Segoe UI Emoji"/>
+        </w:rPr>
+        <w:t>🎉¡</w:t>
+      </w:r>
+      <w:proofErr w:type="gramEnd"/>
+      <w:r>
+        <w:rPr>
+          <w:rFonts w:ascii="Segoe UI Emoji" w:hAnsi="Segoe UI Emoji" w:cs="Segoe UI Emoji"/>
+        </w:rPr>
+        <w:t>Felicitaciones por la entrega del Desafío 0</w:t>
+      </w:r>
+      <w:r>
+        <w:rPr>
+          <w:rFonts w:ascii="Segoe UI Emoji" w:hAnsi="Segoe UI Emoji" w:cs="Segoe UI Emoji"/>
+        </w:rPr>
+        <w:t>3</w:t>
+      </w:r>
+      <w:r>
+        <w:rPr>
+          <w:rFonts w:ascii="Segoe UI Emoji" w:hAnsi="Segoe UI Emoji" w:cs="Segoe UI Emoji"/>
+        </w:rPr>
+        <w:t>! 🎉</w:t>
+      </w:r>
+    </w:p>
+    <w:p>
+      <w:pPr>
+        <w:rPr>
+          <w:rFonts w:ascii="Segoe UI Emoji" w:hAnsi="Segoe UI Emoji" w:cs="Segoe UI Emoji"/>
+        </w:rPr>
+      </w:pPr>
+    </w:p>
+    <w:p>
+      <w:pPr>
+        <w:rPr>
+          <w:rFonts w:ascii="Segoe UI Emoji" w:hAnsi="Segoe UI Emoji" w:cs="Segoe UI Emoji"/>
+        </w:rPr>
+      </w:pPr>
+      <w:r>
+        <w:rPr>
+          <w:rFonts w:ascii="Segoe UI Emoji" w:hAnsi="Segoe UI Emoji" w:cs="Segoe UI Emoji"/>
+        </w:rPr>
+        <w:t>Chicos e</w:t>
+      </w:r>
+      <w:r>
+        <w:rPr>
+          <w:rFonts w:ascii="Segoe UI Emoji" w:hAnsi="Segoe UI Emoji" w:cs="Segoe UI Emoji"/>
+        </w:rPr>
+        <w:t xml:space="preserve">l resultado renderizado </w:t>
+      </w:r>
+      <w:r>
+        <w:rPr>
+          <w:rFonts w:ascii="Segoe UI Emoji" w:hAnsi="Segoe UI Emoji" w:cs="Segoe UI Emoji"/>
+        </w:rPr>
+        <w:t>para el diseño original está perfecto visualmente. Fueron detallistas los felicito.</w:t>
+      </w:r>
+    </w:p>
+    <w:p>
+      <w:pPr>
+        <w:rPr>
+          <w:rFonts w:ascii="Segoe UI Emoji" w:hAnsi="Segoe UI Emoji" w:cs="Segoe UI Emoji"/>
+        </w:rPr>
+      </w:pPr>
+    </w:p>
+    <w:p>
+      <w:pPr>
+        <w:rPr>
+          <w:rFonts w:ascii="Segoe UI Emoji" w:hAnsi="Segoe UI Emoji" w:cs="Segoe UI Emoji"/>
+          <w:u w:val="single"/>
+        </w:rPr>
+      </w:pPr>
+      <w:r>
+        <w:rPr>
+          <w:rFonts w:ascii="Segoe UI Emoji" w:hAnsi="Segoe UI Emoji" w:cs="Segoe UI Emoji"/>
+        </w:rPr>
+        <w:t>Destaco l</w:t>
+      </w:r>
+      <w:r>
+        <w:rPr>
+          <w:rFonts w:ascii="Segoe UI Emoji" w:hAnsi="Segoe UI Emoji" w:cs="Segoe UI Emoji"/>
+        </w:rPr>
+        <w:t xml:space="preserve">a </w:t>
+      </w:r>
+      <w:r>
+        <w:rPr>
+          <w:rFonts w:ascii="Segoe UI Emoji" w:hAnsi="Segoe UI Emoji" w:cs="Segoe UI Emoji"/>
+        </w:rPr>
+        <w:t xml:space="preserve">correcta </w:t>
+      </w:r>
+      <w:r>
+        <w:rPr>
+          <w:rFonts w:ascii="Segoe UI Emoji" w:hAnsi="Segoe UI Emoji" w:cs="Segoe UI Emoji"/>
+        </w:rPr>
+        <w:t xml:space="preserve">estructura del documento </w:t>
+      </w:r>
+      <w:proofErr w:type="spellStart"/>
+      <w:r>
+        <w:rPr>
+          <w:rFonts w:ascii="Segoe UI Emoji" w:hAnsi="Segoe UI Emoji" w:cs="Segoe UI Emoji"/>
+        </w:rPr>
+        <w:t>html</w:t>
+      </w:r>
+      <w:proofErr w:type="spellEnd"/>
+      <w:r>
+        <w:rPr>
+          <w:rFonts w:ascii="Segoe UI Emoji" w:hAnsi="Segoe UI Emoji" w:cs="Segoe UI Emoji"/>
+        </w:rPr>
+        <w:t xml:space="preserve"> (&lt;head&gt;, &lt;</w:t>
+      </w:r>
+      <w:proofErr w:type="spellStart"/>
+      <w:r>
+        <w:rPr>
+          <w:rFonts w:ascii="Segoe UI Emoji" w:hAnsi="Segoe UI Emoji" w:cs="Segoe UI Emoji"/>
+        </w:rPr>
+        <w:t>body</w:t>
+      </w:r>
+      <w:proofErr w:type="spellEnd"/>
+      <w:proofErr w:type="gramStart"/>
+      <w:r>
+        <w:rPr>
+          <w:rFonts w:ascii="Segoe UI Emoji" w:hAnsi="Segoe UI Emoji" w:cs="Segoe UI Emoji"/>
+        </w:rPr>
+        <w:t>&gt;,&lt;</w:t>
+      </w:r>
+      <w:proofErr w:type="spellStart"/>
+      <w:proofErr w:type="gramEnd"/>
+      <w:r>
+        <w:rPr>
+          <w:rFonts w:ascii="Segoe UI Emoji" w:hAnsi="Segoe UI Emoji" w:cs="Segoe UI Emoji"/>
+        </w:rPr>
+        <w:t>header</w:t>
+      </w:r>
+      <w:proofErr w:type="spellEnd"/>
+      <w:r>
+        <w:rPr>
+          <w:rFonts w:ascii="Segoe UI Emoji" w:hAnsi="Segoe UI Emoji" w:cs="Segoe UI Emoji"/>
+        </w:rPr>
+        <w:t>&gt;, etc..)</w:t>
+      </w:r>
+      <w:r>
+        <w:rPr>
+          <w:rFonts w:ascii="Segoe UI Emoji" w:hAnsi="Segoe UI Emoji" w:cs="Segoe UI Emoji"/>
+        </w:rPr>
+        <w:t xml:space="preserve"> y que todas las imágenes tenían sus correspondientes atributos </w:t>
+      </w:r>
+      <w:proofErr w:type="spellStart"/>
+      <w:r>
+        <w:rPr>
+          <w:rFonts w:ascii="Segoe UI Emoji" w:hAnsi="Segoe UI Emoji" w:cs="Segoe UI Emoji"/>
+        </w:rPr>
+        <w:t>alt</w:t>
+      </w:r>
+      <w:proofErr w:type="spellEnd"/>
+      <w:r>
+        <w:rPr>
+          <w:rFonts w:ascii="Segoe UI Emoji" w:hAnsi="Segoe UI Emoji" w:cs="Segoe UI Emoji"/>
+        </w:rPr>
+        <w:t xml:space="preserve"> lo cual mejora la accesibilidad de l</w:t>
+      </w:r>
+      <w:r>
+        <w:rPr>
+          <w:rFonts w:ascii="Segoe UI Emoji" w:hAnsi="Segoe UI Emoji" w:cs="Segoe UI Emoji"/>
+        </w:rPr>
+        <w:t>a página</w:t>
+      </w:r>
+      <w:r>
+        <w:rPr>
+          <w:rFonts w:ascii="Segoe UI Emoji" w:hAnsi="Segoe UI Emoji" w:cs="Segoe UI Emoji"/>
+        </w:rPr>
+        <w:t>. El código muy prolijo eso está muy bueno para la legibilidad. Recuerden que las imágenes las pueden contener en la etiqueta figure.</w:t>
+      </w:r>
+    </w:p>
+    <w:p>
+      <w:pPr>
+        <w:rPr>
+          <w:rFonts w:ascii="Segoe UI Emoji" w:hAnsi="Segoe UI Emoji" w:cs="Segoe UI Emoji"/>
+        </w:rPr>
+      </w:pPr>
+    </w:p>
+    <w:p>
+      <w:pPr>
+        <w:rPr>
+          <w:rFonts w:ascii="Segoe UI Emoji" w:hAnsi="Segoe UI Emoji" w:cs="Segoe UI Emoji"/>
+        </w:rPr>
+      </w:pPr>
+      <w:r>
+        <w:rPr>
+          <w:rFonts w:ascii="Segoe UI Emoji" w:hAnsi="Segoe UI Emoji" w:cs="Segoe UI Emoji"/>
+        </w:rPr>
+        <w:t>Respeta</w:t>
+      </w:r>
+      <w:r>
+        <w:rPr>
+          <w:rFonts w:ascii="Segoe UI Emoji" w:hAnsi="Segoe UI Emoji" w:cs="Segoe UI Emoji"/>
+        </w:rPr>
+        <w:t>ron</w:t>
+      </w:r>
+      <w:r>
+        <w:rPr>
+          <w:rFonts w:ascii="Segoe UI Emoji" w:hAnsi="Segoe UI Emoji" w:cs="Segoe UI Emoji"/>
+        </w:rPr>
+        <w:t xml:space="preserve"> el orden de aplicación de etiquetas </w:t>
+      </w:r>
+      <w:r>
+        <w:rPr>
+          <w:rFonts w:ascii="Segoe UI Emoji" w:hAnsi="Segoe UI Emoji" w:cs="Segoe UI Emoji"/>
+        </w:rPr>
+        <w:t>de encabezado (h1, h2, etc…)</w:t>
+      </w:r>
+      <w:r>
+        <w:rPr>
+          <w:rFonts w:ascii="Segoe UI Emoji" w:hAnsi="Segoe UI Emoji" w:cs="Segoe UI Emoji"/>
+        </w:rPr>
+        <w:t xml:space="preserve"> y el manejo de etiquetas para textos es correcto. </w:t>
+      </w:r>
+    </w:p>
+    <w:p>
+      <w:pPr>
+        <w:rPr>
+          <w:rFonts w:ascii="Segoe UI Emoji" w:hAnsi="Segoe UI Emoji" w:cs="Segoe UI Emoji"/>
+        </w:rPr>
+      </w:pPr>
+    </w:p>
+    <w:p>
+      <w:pPr>
+        <w:rPr>
+          <w:rFonts w:ascii="Segoe UI Emoji" w:hAnsi="Segoe UI Emoji" w:cs="Segoe UI Emoji"/>
+        </w:rPr>
+      </w:pPr>
+      <w:r>
+        <w:rPr>
+          <w:rFonts w:ascii="Segoe UI Emoji" w:hAnsi="Segoe UI Emoji" w:cs="Segoe UI Emoji"/>
+        </w:rPr>
+        <w:t xml:space="preserve">El diseño personalizado que desarrollaron cumple el requerimiento, me gusto la disposición de los elementos en las páginas de juegos con </w:t>
+      </w:r>
+      <w:proofErr w:type="spellStart"/>
+      <w:r>
+        <w:rPr>
+          <w:rFonts w:ascii="Segoe UI Emoji" w:hAnsi="Segoe UI Emoji" w:cs="Segoe UI Emoji"/>
+        </w:rPr>
+        <w:t>display</w:t>
+      </w:r>
+      <w:proofErr w:type="spellEnd"/>
+      <w:r>
+        <w:rPr>
+          <w:rFonts w:ascii="Segoe UI Emoji" w:hAnsi="Segoe UI Emoji" w:cs="Segoe UI Emoji"/>
+        </w:rPr>
+        <w:t xml:space="preserve"> </w:t>
+      </w:r>
+      <w:proofErr w:type="spellStart"/>
+      <w:r>
+        <w:rPr>
+          <w:rFonts w:ascii="Segoe UI Emoji" w:hAnsi="Segoe UI Emoji" w:cs="Segoe UI Emoji"/>
+        </w:rPr>
+        <w:t>flex</w:t>
+      </w:r>
+      <w:proofErr w:type="spellEnd"/>
+      <w:r>
+        <w:rPr>
+          <w:rFonts w:ascii="Segoe UI Emoji" w:hAnsi="Segoe UI Emoji" w:cs="Segoe UI Emoji"/>
+        </w:rPr>
+        <w:t>, muy buen trabajo</w:t>
+      </w:r>
+      <w:r>
+        <w:rPr>
+          <w:rFonts w:ascii="Segoe UI Emoji" w:hAnsi="Segoe UI Emoji" w:cs="Segoe UI Emoji"/>
+        </w:rPr>
+        <w:t xml:space="preserve">, también el uso de animaciones me </w:t>
+      </w:r>
+      <w:r>
+        <w:rPr>
+          <w:rFonts w:ascii="Segoe UI Emoji" w:hAnsi="Segoe UI Emoji" w:cs="Segoe UI Emoji"/>
+        </w:rPr>
+        <w:t>pareció</w:t>
+      </w:r>
+      <w:r>
+        <w:rPr>
+          <w:rFonts w:ascii="Segoe UI Emoji" w:hAnsi="Segoe UI Emoji" w:cs="Segoe UI Emoji"/>
+        </w:rPr>
+        <w:t xml:space="preserve"> genial</w:t>
+      </w:r>
+      <w:r>
+        <w:rPr>
+          <w:rFonts w:ascii="Segoe UI Emoji" w:hAnsi="Segoe UI Emoji" w:cs="Segoe UI Emoji"/>
+        </w:rPr>
+        <w:t xml:space="preserve">. Muy bueno que hayan importado sus fuentes desde </w:t>
+      </w:r>
+      <w:proofErr w:type="spellStart"/>
+      <w:r>
+        <w:rPr>
+          <w:rFonts w:ascii="Segoe UI Emoji" w:hAnsi="Segoe UI Emoji" w:cs="Segoe UI Emoji"/>
+        </w:rPr>
+        <w:t>css</w:t>
+      </w:r>
+      <w:proofErr w:type="spellEnd"/>
+      <w:r>
+        <w:rPr>
+          <w:rFonts w:ascii="Segoe UI Emoji" w:hAnsi="Segoe UI Emoji" w:cs="Segoe UI Emoji"/>
+        </w:rPr>
+        <w:t xml:space="preserve"> para simplificar el </w:t>
+      </w:r>
+      <w:proofErr w:type="spellStart"/>
+      <w:r>
+        <w:rPr>
+          <w:rFonts w:ascii="Segoe UI Emoji" w:hAnsi="Segoe UI Emoji" w:cs="Segoe UI Emoji"/>
+        </w:rPr>
+        <w:t>html</w:t>
+      </w:r>
+      <w:proofErr w:type="spellEnd"/>
+      <w:r>
+        <w:rPr>
+          <w:rFonts w:ascii="Segoe UI Emoji" w:hAnsi="Segoe UI Emoji" w:cs="Segoe UI Emoji"/>
+        </w:rPr>
+        <w:t>.</w:t>
+      </w:r>
+    </w:p>
+    <w:p>
+      <w:pPr>
+        <w:pStyle w:val="Prrafodelista"/>
+        <w:pBdr>
+          <w:bottom w:val="single" w:sz="6" w:space="1" w:color="auto"/>
+        </w:pBdr>
+        <w:ind w:left="1440"/>
+        <w:rPr>
+          <w:rFonts w:ascii="Segoe UI Emoji" w:hAnsi="Segoe UI Emoji" w:cs="Segoe UI Emoji"/>
+        </w:rPr>
+      </w:pPr>
+    </w:p>
+    <w:p>
+      <w:pPr>
+        <w:pStyle w:val="Prrafodelista"/>
+        <w:pBdr>
+          <w:bottom w:val="single" w:sz="6" w:space="1" w:color="auto"/>
+        </w:pBdr>
+        <w:ind w:left="1440"/>
+        <w:rPr>
+          <w:rFonts w:ascii="Segoe UI Emoji" w:hAnsi="Segoe UI Emoji" w:cs="Segoe UI Emoji"/>
+        </w:rPr>
+      </w:pPr>
+    </w:p>
+    <w:p>
+      <w:pPr>
+        <w:rPr>
+          <w:rFonts w:ascii="Segoe UI Emoji" w:hAnsi="Segoe UI Emoji" w:cs="Segoe UI Emoji"/>
+        </w:rPr>
+      </w:pPr>
+      <w:r>
+        <w:rPr>
+          <w:rFonts w:ascii="Segoe UI Emoji" w:hAnsi="Segoe UI Emoji" w:cs="Segoe UI Emoji"/>
+        </w:rPr>
+        <w:t>Excelente trabajo ¡</w:t>
+      </w:r>
+    </w:p>
+    <w:p>
+      <w:pPr>
+        <w:rPr>
+          <w:rFonts w:ascii="Segoe UI Emoji" w:hAnsi="Segoe UI Emoji" w:cs="Segoe UI Emoji"/>
+        </w:rPr>
+      </w:pPr>
+    </w:p>
+    <w:p>
+      <w:r>
+        <w:rPr>
+          <w:rFonts w:ascii="Segoe UI Emoji" w:hAnsi="Segoe UI Emoji" w:cs="Segoe UI Emoji"/>
+        </w:rPr>
+        <w:t xml:space="preserve">Tu nota en el Desafío 01 es: </w:t>
+      </w:r>
+      <w:r>
+        <w:rPr>
+          <w:rFonts w:ascii="Segoe UI Emoji" w:hAnsi="Segoe UI Emoji" w:cs="Segoe UI Emoji"/>
+        </w:rPr>
+        <w:t>10</w:t>
+      </w:r>
+    </w:p>
+    <w:p>
+      <w:pPr>
+        <w:pBdr>
+          <w:bottom w:val="single" w:sz="6" w:space="1" w:color="auto"/>
+        </w:pBdr>
+      </w:pPr>
     </w:p>
     <w:p>
       <w:pPr>
@@ -3475,436 +3947,281 @@
           <w:bCs/>
         </w:rPr>
       </w:pPr>
-    </w:p>
-    <w:p>
-      <w:pPr>
-        <w:rPr>
-          <w:rFonts w:ascii="Segoe UI Emoji" w:hAnsi="Segoe UI Emoji" w:cs="Segoe UI Emoji"/>
-        </w:rPr>
-      </w:pPr>
-      <w:proofErr w:type="gramStart"/>
-      <w:r>
-        <w:rPr>
-          <w:rFonts w:ascii="Segoe UI Emoji" w:hAnsi="Segoe UI Emoji" w:cs="Segoe UI Emoji"/>
-        </w:rPr>
-        <w:t>🎉¡</w:t>
-      </w:r>
-      <w:proofErr w:type="gramEnd"/>
-      <w:r>
-        <w:rPr>
-          <w:rFonts w:ascii="Segoe UI Emoji" w:hAnsi="Segoe UI Emoji" w:cs="Segoe UI Emoji"/>
-        </w:rPr>
-        <w:t>Felicitaciones por la entrega del Desafío 0</w:t>
-      </w:r>
-      <w:r>
-        <w:rPr>
-          <w:rFonts w:ascii="Segoe UI Emoji" w:hAnsi="Segoe UI Emoji" w:cs="Segoe UI Emoji"/>
-        </w:rPr>
-        <w:t>3</w:t>
-      </w:r>
-      <w:r>
-        <w:rPr>
-          <w:rFonts w:ascii="Segoe UI Emoji" w:hAnsi="Segoe UI Emoji" w:cs="Segoe UI Emoji"/>
-        </w:rPr>
-        <w:t>! 🎉</w:t>
-      </w:r>
-    </w:p>
-    <w:p>
-      <w:pPr>
-        <w:rPr>
-          <w:rFonts w:ascii="Segoe UI Emoji" w:hAnsi="Segoe UI Emoji" w:cs="Segoe UI Emoji"/>
-        </w:rPr>
-      </w:pPr>
-    </w:p>
-    <w:p>
-      <w:pPr>
-        <w:rPr>
-          <w:rFonts w:ascii="Segoe UI Emoji" w:hAnsi="Segoe UI Emoji" w:cs="Segoe UI Emoji"/>
-        </w:rPr>
-      </w:pPr>
-      <w:r>
-        <w:rPr>
-          <w:rFonts w:ascii="Segoe UI Emoji" w:hAnsi="Segoe UI Emoji" w:cs="Segoe UI Emoji"/>
-        </w:rPr>
-        <w:t>Chicos e</w:t>
-      </w:r>
-      <w:r>
-        <w:rPr>
-          <w:rFonts w:ascii="Segoe UI Emoji" w:hAnsi="Segoe UI Emoji" w:cs="Segoe UI Emoji"/>
-        </w:rPr>
-        <w:t xml:space="preserve">l resultado renderizado </w:t>
-      </w:r>
-      <w:r>
-        <w:rPr>
-          <w:rFonts w:ascii="Segoe UI Emoji" w:hAnsi="Segoe UI Emoji" w:cs="Segoe UI Emoji"/>
-        </w:rPr>
-        <w:t>para el diseño original está perfecto visualmente. Fueron detallistas los felicito.</w:t>
-      </w:r>
-    </w:p>
-    <w:p>
-      <w:pPr>
-        <w:rPr>
-          <w:rFonts w:ascii="Segoe UI Emoji" w:hAnsi="Segoe UI Emoji" w:cs="Segoe UI Emoji"/>
-        </w:rPr>
-      </w:pPr>
-    </w:p>
-    <w:p>
-      <w:pPr>
-        <w:rPr>
-          <w:rFonts w:ascii="Segoe UI Emoji" w:hAnsi="Segoe UI Emoji" w:cs="Segoe UI Emoji"/>
-          <w:u w:val="single"/>
-        </w:rPr>
-      </w:pPr>
-      <w:r>
-        <w:rPr>
-          <w:rFonts w:ascii="Segoe UI Emoji" w:hAnsi="Segoe UI Emoji" w:cs="Segoe UI Emoji"/>
-        </w:rPr>
-        <w:t>Destaco l</w:t>
-      </w:r>
-      <w:r>
-        <w:rPr>
-          <w:rFonts w:ascii="Segoe UI Emoji" w:hAnsi="Segoe UI Emoji" w:cs="Segoe UI Emoji"/>
-        </w:rPr>
-        <w:t xml:space="preserve">a </w:t>
-      </w:r>
-      <w:r>
-        <w:rPr>
-          <w:rFonts w:ascii="Segoe UI Emoji" w:hAnsi="Segoe UI Emoji" w:cs="Segoe UI Emoji"/>
-        </w:rPr>
-        <w:t xml:space="preserve">correcta </w:t>
-      </w:r>
-      <w:r>
-        <w:rPr>
-          <w:rFonts w:ascii="Segoe UI Emoji" w:hAnsi="Segoe UI Emoji" w:cs="Segoe UI Emoji"/>
-        </w:rPr>
-        <w:t xml:space="preserve">estructura del documento </w:t>
-      </w:r>
-      <w:proofErr w:type="spellStart"/>
-      <w:r>
-        <w:rPr>
-          <w:rFonts w:ascii="Segoe UI Emoji" w:hAnsi="Segoe UI Emoji" w:cs="Segoe UI Emoji"/>
-        </w:rPr>
-        <w:t>html</w:t>
-      </w:r>
-      <w:proofErr w:type="spellEnd"/>
-      <w:r>
-        <w:rPr>
-          <w:rFonts w:ascii="Segoe UI Emoji" w:hAnsi="Segoe UI Emoji" w:cs="Segoe UI Emoji"/>
-        </w:rPr>
-        <w:t xml:space="preserve"> (&lt;head&gt;, &lt;</w:t>
-      </w:r>
-      <w:proofErr w:type="spellStart"/>
-      <w:r>
-        <w:rPr>
-          <w:rFonts w:ascii="Segoe UI Emoji" w:hAnsi="Segoe UI Emoji" w:cs="Segoe UI Emoji"/>
-        </w:rPr>
-        <w:t>body</w:t>
-      </w:r>
-      <w:proofErr w:type="spellEnd"/>
-      <w:proofErr w:type="gramStart"/>
-      <w:r>
-        <w:rPr>
-          <w:rFonts w:ascii="Segoe UI Emoji" w:hAnsi="Segoe UI Emoji" w:cs="Segoe UI Emoji"/>
-        </w:rPr>
-        <w:t>&gt;,&lt;</w:t>
-      </w:r>
-      <w:proofErr w:type="spellStart"/>
-      <w:proofErr w:type="gramEnd"/>
-      <w:r>
-        <w:rPr>
-          <w:rFonts w:ascii="Segoe UI Emoji" w:hAnsi="Segoe UI Emoji" w:cs="Segoe UI Emoji"/>
-        </w:rPr>
-        <w:t>header</w:t>
-      </w:r>
-      <w:proofErr w:type="spellEnd"/>
-      <w:r>
-        <w:rPr>
-          <w:rFonts w:ascii="Segoe UI Emoji" w:hAnsi="Segoe UI Emoji" w:cs="Segoe UI Emoji"/>
-        </w:rPr>
-        <w:t>&gt;, etc..)</w:t>
-      </w:r>
-      <w:r>
-        <w:rPr>
-          <w:rFonts w:ascii="Segoe UI Emoji" w:hAnsi="Segoe UI Emoji" w:cs="Segoe UI Emoji"/>
-        </w:rPr>
-        <w:t xml:space="preserve"> y que todas las imágenes tenían sus correspondientes atributos </w:t>
-      </w:r>
-      <w:proofErr w:type="spellStart"/>
-      <w:r>
-        <w:rPr>
-          <w:rFonts w:ascii="Segoe UI Emoji" w:hAnsi="Segoe UI Emoji" w:cs="Segoe UI Emoji"/>
-        </w:rPr>
-        <w:t>alt</w:t>
-      </w:r>
-      <w:proofErr w:type="spellEnd"/>
-      <w:r>
-        <w:rPr>
-          <w:rFonts w:ascii="Segoe UI Emoji" w:hAnsi="Segoe UI Emoji" w:cs="Segoe UI Emoji"/>
-        </w:rPr>
-        <w:t xml:space="preserve"> lo cual mejora la accesibilidad de l</w:t>
-      </w:r>
-      <w:r>
-        <w:rPr>
-          <w:rFonts w:ascii="Segoe UI Emoji" w:hAnsi="Segoe UI Emoji" w:cs="Segoe UI Emoji"/>
-        </w:rPr>
-        <w:t>a página</w:t>
-      </w:r>
-      <w:r>
-        <w:rPr>
-          <w:rFonts w:ascii="Segoe UI Emoji" w:hAnsi="Segoe UI Emoji" w:cs="Segoe UI Emoji"/>
-        </w:rPr>
-        <w:t>. El código muy prolijo eso está muy bueno para la legibilidad. Recuerden que las imágenes las pueden contener en la etiqueta figure.</w:t>
-      </w:r>
-    </w:p>
-    <w:p>
-      <w:pPr>
-        <w:rPr>
-          <w:rFonts w:ascii="Segoe UI Emoji" w:hAnsi="Segoe UI Emoji" w:cs="Segoe UI Emoji"/>
-        </w:rPr>
-      </w:pPr>
-    </w:p>
-    <w:p>
-      <w:pPr>
-        <w:rPr>
-          <w:rFonts w:ascii="Segoe UI Emoji" w:hAnsi="Segoe UI Emoji" w:cs="Segoe UI Emoji"/>
-        </w:rPr>
-      </w:pPr>
-      <w:r>
-        <w:rPr>
-          <w:rFonts w:ascii="Segoe UI Emoji" w:hAnsi="Segoe UI Emoji" w:cs="Segoe UI Emoji"/>
-        </w:rPr>
-        <w:t>Respeta</w:t>
-      </w:r>
-      <w:r>
-        <w:rPr>
-          <w:rFonts w:ascii="Segoe UI Emoji" w:hAnsi="Segoe UI Emoji" w:cs="Segoe UI Emoji"/>
-        </w:rPr>
-        <w:t>ron</w:t>
-      </w:r>
-      <w:r>
-        <w:rPr>
-          <w:rFonts w:ascii="Segoe UI Emoji" w:hAnsi="Segoe UI Emoji" w:cs="Segoe UI Emoji"/>
-        </w:rPr>
-        <w:t xml:space="preserve"> el orden de aplicación de etiquetas </w:t>
-      </w:r>
-      <w:r>
-        <w:rPr>
-          <w:rFonts w:ascii="Segoe UI Emoji" w:hAnsi="Segoe UI Emoji" w:cs="Segoe UI Emoji"/>
-        </w:rPr>
-        <w:t xml:space="preserve">de encabezado (h1, h2, </w:t>
-      </w:r>
-      <w:proofErr w:type="spellStart"/>
-      <w:r>
-        <w:rPr>
-          <w:rFonts w:ascii="Segoe UI Emoji" w:hAnsi="Segoe UI Emoji" w:cs="Segoe UI Emoji"/>
-        </w:rPr>
-        <w:t>etc</w:t>
-      </w:r>
-      <w:proofErr w:type="spellEnd"/>
-      <w:r>
-        <w:rPr>
-          <w:rFonts w:ascii="Segoe UI Emoji" w:hAnsi="Segoe UI Emoji" w:cs="Segoe UI Emoji"/>
-        </w:rPr>
-        <w:t>…)</w:t>
-      </w:r>
-      <w:r>
-        <w:rPr>
-          <w:rFonts w:ascii="Segoe UI Emoji" w:hAnsi="Segoe UI Emoji" w:cs="Segoe UI Emoji"/>
-        </w:rPr>
-        <w:t xml:space="preserve"> y el manejo de etiquetas para textos es correcto. </w:t>
-      </w:r>
-    </w:p>
-    <w:p>
-      <w:pPr>
-        <w:rPr>
-          <w:rFonts w:ascii="Segoe UI Emoji" w:hAnsi="Segoe UI Emoji" w:cs="Segoe UI Emoji"/>
-        </w:rPr>
-      </w:pPr>
-    </w:p>
-    <w:p>
-      <w:pPr>
-        <w:rPr>
-          <w:rFonts w:ascii="Segoe UI Emoji" w:hAnsi="Segoe UI Emoji" w:cs="Segoe UI Emoji"/>
-        </w:rPr>
-      </w:pPr>
-      <w:r>
-        <w:rPr>
-          <w:rFonts w:ascii="Segoe UI Emoji" w:hAnsi="Segoe UI Emoji" w:cs="Segoe UI Emoji"/>
-        </w:rPr>
-        <w:t xml:space="preserve">El diseño personalizado que desarrollaron cumple el requerimiento, me gusto la disposición de los elementos en las páginas de juegos con </w:t>
-      </w:r>
-      <w:proofErr w:type="spellStart"/>
-      <w:r>
-        <w:rPr>
-          <w:rFonts w:ascii="Segoe UI Emoji" w:hAnsi="Segoe UI Emoji" w:cs="Segoe UI Emoji"/>
-        </w:rPr>
-        <w:t>display</w:t>
-      </w:r>
-      <w:proofErr w:type="spellEnd"/>
-      <w:r>
-        <w:rPr>
-          <w:rFonts w:ascii="Segoe UI Emoji" w:hAnsi="Segoe UI Emoji" w:cs="Segoe UI Emoji"/>
-        </w:rPr>
-        <w:t xml:space="preserve"> </w:t>
-      </w:r>
-      <w:proofErr w:type="spellStart"/>
-      <w:r>
-        <w:rPr>
-          <w:rFonts w:ascii="Segoe UI Emoji" w:hAnsi="Segoe UI Emoji" w:cs="Segoe UI Emoji"/>
-        </w:rPr>
-        <w:t>flex</w:t>
-      </w:r>
-      <w:proofErr w:type="spellEnd"/>
-      <w:r>
-        <w:rPr>
-          <w:rFonts w:ascii="Segoe UI Emoji" w:hAnsi="Segoe UI Emoji" w:cs="Segoe UI Emoji"/>
-        </w:rPr>
-        <w:t>, muy buen trabajo</w:t>
-      </w:r>
-      <w:r>
-        <w:rPr>
-          <w:rFonts w:ascii="Segoe UI Emoji" w:hAnsi="Segoe UI Emoji" w:cs="Segoe UI Emoji"/>
-        </w:rPr>
-        <w:t xml:space="preserve">, también el uso de animaciones me </w:t>
-      </w:r>
-      <w:r>
-        <w:rPr>
-          <w:rFonts w:ascii="Segoe UI Emoji" w:hAnsi="Segoe UI Emoji" w:cs="Segoe UI Emoji"/>
-        </w:rPr>
-        <w:t>pareció</w:t>
-      </w:r>
-      <w:r>
-        <w:rPr>
-          <w:rFonts w:ascii="Segoe UI Emoji" w:hAnsi="Segoe UI Emoji" w:cs="Segoe UI Emoji"/>
-        </w:rPr>
-        <w:t xml:space="preserve"> genial</w:t>
-      </w:r>
-      <w:r>
-        <w:rPr>
-          <w:rFonts w:ascii="Segoe UI Emoji" w:hAnsi="Segoe UI Emoji" w:cs="Segoe UI Emoji"/>
-        </w:rPr>
-        <w:t xml:space="preserve">. Muy bueno que hayan importado sus fuentes desde </w:t>
-      </w:r>
-      <w:proofErr w:type="spellStart"/>
-      <w:r>
-        <w:rPr>
-          <w:rFonts w:ascii="Segoe UI Emoji" w:hAnsi="Segoe UI Emoji" w:cs="Segoe UI Emoji"/>
-        </w:rPr>
-        <w:t>css</w:t>
-      </w:r>
-      <w:proofErr w:type="spellEnd"/>
-      <w:r>
-        <w:rPr>
-          <w:rFonts w:ascii="Segoe UI Emoji" w:hAnsi="Segoe UI Emoji" w:cs="Segoe UI Emoji"/>
-        </w:rPr>
-        <w:t xml:space="preserve"> para simplificar el </w:t>
-      </w:r>
-      <w:proofErr w:type="spellStart"/>
-      <w:r>
-        <w:rPr>
-          <w:rFonts w:ascii="Segoe UI Emoji" w:hAnsi="Segoe UI Emoji" w:cs="Segoe UI Emoji"/>
-        </w:rPr>
-        <w:t>html</w:t>
-      </w:r>
-      <w:proofErr w:type="spellEnd"/>
-      <w:r>
-        <w:rPr>
-          <w:rFonts w:ascii="Segoe UI Emoji" w:hAnsi="Segoe UI Emoji" w:cs="Segoe UI Emoji"/>
-        </w:rPr>
-        <w:t>.</w:t>
-      </w:r>
-    </w:p>
-    <w:p>
-      <w:pPr>
-        <w:pStyle w:val="Prrafodelista"/>
-        <w:pBdr>
-          <w:bottom w:val="single" w:sz="6" w:space="1" w:color="auto"/>
-        </w:pBdr>
-        <w:ind w:left="1440"/>
-        <w:rPr>
-          <w:rFonts w:ascii="Segoe UI Emoji" w:hAnsi="Segoe UI Emoji" w:cs="Segoe UI Emoji"/>
-        </w:rPr>
-      </w:pPr>
-    </w:p>
-    <w:p>
-      <w:pPr>
-        <w:pStyle w:val="Prrafodelista"/>
-        <w:pBdr>
-          <w:bottom w:val="single" w:sz="6" w:space="1" w:color="auto"/>
-        </w:pBdr>
-        <w:ind w:left="1440"/>
-        <w:rPr>
-          <w:rFonts w:ascii="Segoe UI Emoji" w:hAnsi="Segoe UI Emoji" w:cs="Segoe UI Emoji"/>
-        </w:rPr>
-      </w:pPr>
-    </w:p>
-    <w:p>
-      <w:pPr>
-        <w:rPr>
-          <w:rFonts w:ascii="Segoe UI Emoji" w:hAnsi="Segoe UI Emoji" w:cs="Segoe UI Emoji"/>
-        </w:rPr>
-      </w:pPr>
-      <w:r>
-        <w:rPr>
-          <w:rFonts w:ascii="Segoe UI Emoji" w:hAnsi="Segoe UI Emoji" w:cs="Segoe UI Emoji"/>
-        </w:rPr>
-        <w:t>Excelente trabajo ¡</w:t>
-      </w:r>
-    </w:p>
-    <w:p>
-      <w:pPr>
-        <w:rPr>
-          <w:rFonts w:ascii="Segoe UI Emoji" w:hAnsi="Segoe UI Emoji" w:cs="Segoe UI Emoji"/>
-        </w:rPr>
-      </w:pPr>
-    </w:p>
-    <w:p>
-      <w:r>
-        <w:rPr>
-          <w:rFonts w:ascii="Segoe UI Emoji" w:hAnsi="Segoe UI Emoji" w:cs="Segoe UI Emoji"/>
-        </w:rPr>
-        <w:t xml:space="preserve">Tu nota en el Desafío 01 es: </w:t>
-      </w:r>
-      <w:r>
-        <w:rPr>
-          <w:rFonts w:ascii="Segoe UI Emoji" w:hAnsi="Segoe UI Emoji" w:cs="Segoe UI Emoji"/>
-        </w:rPr>
-        <w:t>10</w:t>
-      </w:r>
-    </w:p>
-    <w:p>
-      <w:pPr>
-        <w:pBdr>
-          <w:bottom w:val="single" w:sz="6" w:space="1" w:color="auto"/>
-        </w:pBdr>
-      </w:pPr>
-    </w:p>
-    <w:p>
-      <w:pPr>
+      <w:r>
         <w:rPr>
           <w:rFonts w:ascii="Segoe UI Emoji" w:hAnsi="Segoe UI Emoji" w:cs="Segoe UI Emoji"/>
           <w:b/>
           <w:bCs/>
         </w:rPr>
-      </w:pPr>
+        <w:t xml:space="preserve">Ledesma </w:t>
+      </w:r>
+      <w:proofErr w:type="spellStart"/>
       <w:r>
         <w:rPr>
           <w:rFonts w:ascii="Segoe UI Emoji" w:hAnsi="Segoe UI Emoji" w:cs="Segoe UI Emoji"/>
           <w:b/>
           <w:bCs/>
         </w:rPr>
-        <w:t xml:space="preserve">Ledesma </w:t>
-      </w:r>
-      <w:proofErr w:type="spellStart"/>
-      <w:r>
+        <w:t>Roman</w:t>
+      </w:r>
+      <w:proofErr w:type="spellEnd"/>
+    </w:p>
+    <w:p>
+      <w:pPr>
         <w:rPr>
           <w:rFonts w:ascii="Segoe UI Emoji" w:hAnsi="Segoe UI Emoji" w:cs="Segoe UI Emoji"/>
           <w:b/>
           <w:bCs/>
         </w:rPr>
-        <w:t>Roman</w:t>
-      </w:r>
-      <w:proofErr w:type="spellEnd"/>
+      </w:pPr>
+    </w:p>
+    <w:p>
+      <w:pPr>
+        <w:rPr>
+          <w:rFonts w:ascii="Segoe UI Emoji" w:hAnsi="Segoe UI Emoji" w:cs="Segoe UI Emoji"/>
+        </w:rPr>
+      </w:pPr>
+      <w:proofErr w:type="gramStart"/>
+      <w:r>
+        <w:rPr>
+          <w:rFonts w:ascii="Segoe UI Emoji" w:hAnsi="Segoe UI Emoji" w:cs="Segoe UI Emoji"/>
+        </w:rPr>
+        <w:t>🎉¡</w:t>
+      </w:r>
+      <w:proofErr w:type="gramEnd"/>
+      <w:r>
+        <w:rPr>
+          <w:rFonts w:ascii="Segoe UI Emoji" w:hAnsi="Segoe UI Emoji" w:cs="Segoe UI Emoji"/>
+        </w:rPr>
+        <w:t>Felicitaciones por la entrega del Desafío 0</w:t>
+      </w:r>
+      <w:r>
+        <w:rPr>
+          <w:rFonts w:ascii="Segoe UI Emoji" w:hAnsi="Segoe UI Emoji" w:cs="Segoe UI Emoji"/>
+        </w:rPr>
+        <w:t>3</w:t>
+      </w:r>
+      <w:r>
+        <w:rPr>
+          <w:rFonts w:ascii="Segoe UI Emoji" w:hAnsi="Segoe UI Emoji" w:cs="Segoe UI Emoji"/>
+        </w:rPr>
+        <w:t>! 🎉</w:t>
+      </w:r>
+    </w:p>
+    <w:p>
+      <w:pPr>
+        <w:rPr>
+          <w:rFonts w:ascii="Segoe UI Emoji" w:hAnsi="Segoe UI Emoji" w:cs="Segoe UI Emoji"/>
+        </w:rPr>
+      </w:pPr>
+    </w:p>
+    <w:p>
+      <w:pPr>
+        <w:rPr>
+          <w:rFonts w:ascii="Segoe UI Emoji" w:hAnsi="Segoe UI Emoji" w:cs="Segoe UI Emoji"/>
+        </w:rPr>
+      </w:pPr>
+      <w:r>
+        <w:rPr>
+          <w:rFonts w:ascii="Segoe UI Emoji" w:hAnsi="Segoe UI Emoji" w:cs="Segoe UI Emoji"/>
+        </w:rPr>
+        <w:lastRenderedPageBreak/>
+        <w:t xml:space="preserve">Chicos </w:t>
+      </w:r>
+      <w:r>
+        <w:rPr>
+          <w:rFonts w:ascii="Segoe UI Emoji" w:hAnsi="Segoe UI Emoji" w:cs="Segoe UI Emoji"/>
+        </w:rPr>
+        <w:t>e</w:t>
+      </w:r>
+      <w:r>
+        <w:rPr>
+          <w:rFonts w:ascii="Segoe UI Emoji" w:hAnsi="Segoe UI Emoji" w:cs="Segoe UI Emoji"/>
+        </w:rPr>
+        <w:t xml:space="preserve">l resultado renderizado </w:t>
+      </w:r>
+      <w:r>
+        <w:rPr>
+          <w:rFonts w:ascii="Segoe UI Emoji" w:hAnsi="Segoe UI Emoji" w:cs="Segoe UI Emoji"/>
+        </w:rPr>
+        <w:t xml:space="preserve">para el diseño original </w:t>
+      </w:r>
+      <w:r>
+        <w:rPr>
+          <w:rFonts w:ascii="Segoe UI Emoji" w:hAnsi="Segoe UI Emoji" w:cs="Segoe UI Emoji"/>
+        </w:rPr>
+        <w:t>es el solicitado</w:t>
+      </w:r>
+      <w:r>
+        <w:rPr>
+          <w:rFonts w:ascii="Segoe UI Emoji" w:hAnsi="Segoe UI Emoji" w:cs="Segoe UI Emoji"/>
+        </w:rPr>
+        <w:t>.</w:t>
+      </w:r>
+    </w:p>
+    <w:p>
+      <w:pPr>
+        <w:rPr>
+          <w:rFonts w:ascii="Segoe UI Emoji" w:hAnsi="Segoe UI Emoji" w:cs="Segoe UI Emoji"/>
+        </w:rPr>
+      </w:pPr>
+    </w:p>
+    <w:p>
+      <w:pPr>
+        <w:rPr>
+          <w:rFonts w:ascii="Segoe UI Emoji" w:hAnsi="Segoe UI Emoji" w:cs="Segoe UI Emoji"/>
+        </w:rPr>
+      </w:pPr>
+      <w:r>
+        <w:rPr>
+          <w:rFonts w:ascii="Segoe UI Emoji" w:hAnsi="Segoe UI Emoji" w:cs="Segoe UI Emoji"/>
+        </w:rPr>
+        <w:t xml:space="preserve">Destaco que todas las imágenes tenían sus correspondientes atributos </w:t>
+      </w:r>
+      <w:proofErr w:type="spellStart"/>
+      <w:r>
+        <w:rPr>
+          <w:rFonts w:ascii="Segoe UI Emoji" w:hAnsi="Segoe UI Emoji" w:cs="Segoe UI Emoji"/>
+        </w:rPr>
+        <w:t>alt</w:t>
+      </w:r>
+      <w:proofErr w:type="spellEnd"/>
+      <w:r>
+        <w:rPr>
+          <w:rFonts w:ascii="Segoe UI Emoji" w:hAnsi="Segoe UI Emoji" w:cs="Segoe UI Emoji"/>
+        </w:rPr>
+        <w:t xml:space="preserve"> lo cual mejora la accesibilidad de la página y contenidas en un figure.</w:t>
+      </w:r>
+    </w:p>
+    <w:p>
+      <w:pPr>
+        <w:rPr>
+          <w:rFonts w:ascii="Segoe UI Emoji" w:hAnsi="Segoe UI Emoji" w:cs="Segoe UI Emoji"/>
+        </w:rPr>
+      </w:pPr>
+    </w:p>
+    <w:p>
+      <w:pPr>
+        <w:rPr>
+          <w:rFonts w:ascii="Segoe UI Emoji" w:hAnsi="Segoe UI Emoji" w:cs="Segoe UI Emoji"/>
+        </w:rPr>
+      </w:pPr>
+      <w:r>
+        <w:rPr>
+          <w:rFonts w:ascii="Segoe UI Emoji" w:hAnsi="Segoe UI Emoji" w:cs="Segoe UI Emoji"/>
+        </w:rPr>
+        <w:t>Respeta</w:t>
+      </w:r>
+      <w:r>
+        <w:rPr>
+          <w:rFonts w:ascii="Segoe UI Emoji" w:hAnsi="Segoe UI Emoji" w:cs="Segoe UI Emoji"/>
+        </w:rPr>
+        <w:t>ron</w:t>
+      </w:r>
+      <w:r>
+        <w:rPr>
+          <w:rFonts w:ascii="Segoe UI Emoji" w:hAnsi="Segoe UI Emoji" w:cs="Segoe UI Emoji"/>
+        </w:rPr>
+        <w:t xml:space="preserve"> el orden de aplicación de etiquetas </w:t>
+      </w:r>
+      <w:r>
+        <w:rPr>
+          <w:rFonts w:ascii="Segoe UI Emoji" w:hAnsi="Segoe UI Emoji" w:cs="Segoe UI Emoji"/>
+        </w:rPr>
+        <w:t>de encabezado (h1, h2, etc…)</w:t>
+      </w:r>
+      <w:r>
+        <w:rPr>
+          <w:rFonts w:ascii="Segoe UI Emoji" w:hAnsi="Segoe UI Emoji" w:cs="Segoe UI Emoji"/>
+        </w:rPr>
+        <w:t xml:space="preserve"> y el manejo de etiquetas para textos es correcto. </w:t>
+      </w:r>
+    </w:p>
+    <w:p>
+      <w:pPr>
+        <w:rPr>
+          <w:rFonts w:ascii="Segoe UI Emoji" w:hAnsi="Segoe UI Emoji" w:cs="Segoe UI Emoji"/>
+        </w:rPr>
+      </w:pPr>
+    </w:p>
+    <w:p>
+      <w:pPr>
+        <w:rPr>
+          <w:rFonts w:ascii="Segoe UI Emoji" w:hAnsi="Segoe UI Emoji" w:cs="Segoe UI Emoji"/>
+        </w:rPr>
+      </w:pPr>
+      <w:r>
+        <w:rPr>
+          <w:rFonts w:ascii="Segoe UI Emoji" w:hAnsi="Segoe UI Emoji" w:cs="Segoe UI Emoji"/>
+        </w:rPr>
+        <w:t>El diseño personalizado que desarrollaron cumple el requerimiento</w:t>
+      </w:r>
+      <w:r>
+        <w:rPr>
+          <w:rFonts w:ascii="Segoe UI Emoji" w:hAnsi="Segoe UI Emoji" w:cs="Segoe UI Emoji"/>
+        </w:rPr>
+        <w:t>, solo falto el botón para volver a la página principal.</w:t>
+      </w:r>
+    </w:p>
+    <w:p>
+      <w:pPr>
+        <w:rPr>
+          <w:rFonts w:ascii="Segoe UI Emoji" w:hAnsi="Segoe UI Emoji" w:cs="Segoe UI Emoji"/>
+        </w:rPr>
+      </w:pPr>
+    </w:p>
+    <w:p>
+      <w:pPr>
+        <w:rPr>
+          <w:rFonts w:ascii="Segoe UI Emoji" w:hAnsi="Segoe UI Emoji" w:cs="Segoe UI Emoji"/>
+        </w:rPr>
+      </w:pPr>
+      <w:r>
+        <w:rPr>
+          <w:rFonts w:ascii="Segoe UI Emoji" w:hAnsi="Segoe UI Emoji" w:cs="Segoe UI Emoji"/>
+        </w:rPr>
+        <w:t>Muy buen trabajo ¡</w:t>
+      </w:r>
+    </w:p>
+    <w:p>
+      <w:pPr>
+        <w:rPr>
+          <w:rFonts w:ascii="Segoe UI Emoji" w:hAnsi="Segoe UI Emoji" w:cs="Segoe UI Emoji"/>
+        </w:rPr>
+      </w:pPr>
+    </w:p>
+    <w:p>
+      <w:pPr>
+        <w:rPr>
+          <w:rFonts w:ascii="Segoe UI Emoji" w:hAnsi="Segoe UI Emoji" w:cs="Segoe UI Emoji"/>
+        </w:rPr>
+      </w:pPr>
+      <w:r>
+        <w:rPr>
+          <w:rFonts w:ascii="Segoe UI Emoji" w:hAnsi="Segoe UI Emoji" w:cs="Segoe UI Emoji"/>
+        </w:rPr>
+        <w:t xml:space="preserve">Tu nota en el Desafío 01 es: </w:t>
+      </w:r>
+      <w:r>
+        <w:rPr>
+          <w:rFonts w:ascii="Segoe UI Emoji" w:hAnsi="Segoe UI Emoji" w:cs="Segoe UI Emoji"/>
+        </w:rPr>
+        <w:t>10</w:t>
+      </w:r>
+    </w:p>
+    <w:p>
+      <w:pPr>
+        <w:rPr>
+          <w:rFonts w:ascii="Segoe UI Emoji" w:hAnsi="Segoe UI Emoji" w:cs="Segoe UI Emoji"/>
+        </w:rPr>
+      </w:pPr>
+    </w:p>
+    <w:p>
+      <w:pPr>
+        <w:pBdr>
+          <w:bottom w:val="single" w:sz="6" w:space="1" w:color="auto"/>
+        </w:pBdr>
+      </w:pPr>
     </w:p>
     <w:p>
       <w:pPr>
@@ -3919,306 +4236,36 @@
       <w:pPr>
         <w:rPr>
           <w:rFonts w:ascii="Segoe UI Emoji" w:hAnsi="Segoe UI Emoji" w:cs="Segoe UI Emoji"/>
-        </w:rPr>
-      </w:pPr>
-      <w:proofErr w:type="gramStart"/>
-      <w:r>
-        <w:rPr>
-          <w:rFonts w:ascii="Segoe UI Emoji" w:hAnsi="Segoe UI Emoji" w:cs="Segoe UI Emoji"/>
-        </w:rPr>
-        <w:t>🎉¡</w:t>
-      </w:r>
-      <w:proofErr w:type="gramEnd"/>
-      <w:r>
-        <w:rPr>
-          <w:rFonts w:ascii="Segoe UI Emoji" w:hAnsi="Segoe UI Emoji" w:cs="Segoe UI Emoji"/>
-        </w:rPr>
-        <w:t>Felicitaciones por la entrega del Desafío 0</w:t>
-      </w:r>
-      <w:r>
-        <w:rPr>
-          <w:rFonts w:ascii="Segoe UI Emoji" w:hAnsi="Segoe UI Emoji" w:cs="Segoe UI Emoji"/>
-        </w:rPr>
-        <w:t>3</w:t>
-      </w:r>
-      <w:r>
-        <w:rPr>
-          <w:rFonts w:ascii="Segoe UI Emoji" w:hAnsi="Segoe UI Emoji" w:cs="Segoe UI Emoji"/>
-        </w:rPr>
-        <w:t>! 🎉</w:t>
-      </w:r>
-    </w:p>
-    <w:p>
-      <w:pPr>
-        <w:rPr>
-          <w:rFonts w:ascii="Segoe UI Emoji" w:hAnsi="Segoe UI Emoji" w:cs="Segoe UI Emoji"/>
-        </w:rPr>
-      </w:pPr>
-    </w:p>
-    <w:p>
-      <w:pPr>
-        <w:rPr>
-          <w:rFonts w:ascii="Segoe UI Emoji" w:hAnsi="Segoe UI Emoji" w:cs="Segoe UI Emoji"/>
-        </w:rPr>
-      </w:pPr>
-      <w:r>
-        <w:rPr>
-          <w:rFonts w:ascii="Segoe UI Emoji" w:hAnsi="Segoe UI Emoji" w:cs="Segoe UI Emoji"/>
-        </w:rPr>
-        <w:t xml:space="preserve">Chicos </w:t>
-      </w:r>
-      <w:r>
-        <w:rPr>
-          <w:rFonts w:ascii="Segoe UI Emoji" w:hAnsi="Segoe UI Emoji" w:cs="Segoe UI Emoji"/>
-        </w:rPr>
-        <w:t>e</w:t>
-      </w:r>
-      <w:r>
-        <w:rPr>
-          <w:rFonts w:ascii="Segoe UI Emoji" w:hAnsi="Segoe UI Emoji" w:cs="Segoe UI Emoji"/>
-        </w:rPr>
-        <w:t xml:space="preserve">l resultado renderizado </w:t>
-      </w:r>
-      <w:r>
-        <w:rPr>
-          <w:rFonts w:ascii="Segoe UI Emoji" w:hAnsi="Segoe UI Emoji" w:cs="Segoe UI Emoji"/>
-        </w:rPr>
-        <w:t xml:space="preserve">para el diseño original </w:t>
-      </w:r>
-      <w:r>
-        <w:rPr>
-          <w:rFonts w:ascii="Segoe UI Emoji" w:hAnsi="Segoe UI Emoji" w:cs="Segoe UI Emoji"/>
-        </w:rPr>
-        <w:t>es el solicitado</w:t>
-      </w:r>
-      <w:r>
-        <w:rPr>
-          <w:rFonts w:ascii="Segoe UI Emoji" w:hAnsi="Segoe UI Emoji" w:cs="Segoe UI Emoji"/>
-        </w:rPr>
-        <w:t>.</w:t>
-      </w:r>
-    </w:p>
-    <w:p>
-      <w:pPr>
-        <w:rPr>
-          <w:rFonts w:ascii="Segoe UI Emoji" w:hAnsi="Segoe UI Emoji" w:cs="Segoe UI Emoji"/>
-        </w:rPr>
-      </w:pPr>
-    </w:p>
-    <w:p>
-      <w:pPr>
-        <w:rPr>
-          <w:rFonts w:ascii="Segoe UI Emoji" w:hAnsi="Segoe UI Emoji" w:cs="Segoe UI Emoji"/>
-        </w:rPr>
-      </w:pPr>
-      <w:r>
-        <w:rPr>
-          <w:rFonts w:ascii="Segoe UI Emoji" w:hAnsi="Segoe UI Emoji" w:cs="Segoe UI Emoji"/>
-        </w:rPr>
-        <w:t xml:space="preserve">Destaco que todas las imágenes tenían sus correspondientes atributos </w:t>
-      </w:r>
-      <w:proofErr w:type="spellStart"/>
-      <w:r>
-        <w:rPr>
-          <w:rFonts w:ascii="Segoe UI Emoji" w:hAnsi="Segoe UI Emoji" w:cs="Segoe UI Emoji"/>
-        </w:rPr>
-        <w:t>alt</w:t>
-      </w:r>
-      <w:proofErr w:type="spellEnd"/>
-      <w:r>
-        <w:rPr>
-          <w:rFonts w:ascii="Segoe UI Emoji" w:hAnsi="Segoe UI Emoji" w:cs="Segoe UI Emoji"/>
-        </w:rPr>
-        <w:t xml:space="preserve"> lo cual mejora la accesibilidad de la página y contenidas en un figure.</w:t>
-      </w:r>
-    </w:p>
-    <w:p>
-      <w:pPr>
-        <w:rPr>
-          <w:rFonts w:ascii="Segoe UI Emoji" w:hAnsi="Segoe UI Emoji" w:cs="Segoe UI Emoji"/>
-        </w:rPr>
-      </w:pPr>
-    </w:p>
-    <w:p>
-      <w:pPr>
-        <w:rPr>
-          <w:rFonts w:ascii="Segoe UI Emoji" w:hAnsi="Segoe UI Emoji" w:cs="Segoe UI Emoji"/>
-        </w:rPr>
-      </w:pPr>
-      <w:r>
-        <w:rPr>
-          <w:rFonts w:ascii="Segoe UI Emoji" w:hAnsi="Segoe UI Emoji" w:cs="Segoe UI Emoji"/>
-        </w:rPr>
-        <w:t>Respeta</w:t>
-      </w:r>
-      <w:r>
-        <w:rPr>
-          <w:rFonts w:ascii="Segoe UI Emoji" w:hAnsi="Segoe UI Emoji" w:cs="Segoe UI Emoji"/>
-        </w:rPr>
-        <w:t>ron</w:t>
-      </w:r>
-      <w:r>
-        <w:rPr>
-          <w:rFonts w:ascii="Segoe UI Emoji" w:hAnsi="Segoe UI Emoji" w:cs="Segoe UI Emoji"/>
-        </w:rPr>
-        <w:t xml:space="preserve"> el orden de aplicación de etiquetas </w:t>
-      </w:r>
-      <w:r>
-        <w:rPr>
-          <w:rFonts w:ascii="Segoe UI Emoji" w:hAnsi="Segoe UI Emoji" w:cs="Segoe UI Emoji"/>
-        </w:rPr>
-        <w:t xml:space="preserve">de encabezado (h1, h2, </w:t>
-      </w:r>
-      <w:proofErr w:type="spellStart"/>
-      <w:r>
-        <w:rPr>
-          <w:rFonts w:ascii="Segoe UI Emoji" w:hAnsi="Segoe UI Emoji" w:cs="Segoe UI Emoji"/>
-        </w:rPr>
-        <w:t>etc</w:t>
-      </w:r>
-      <w:proofErr w:type="spellEnd"/>
-      <w:r>
-        <w:rPr>
-          <w:rFonts w:ascii="Segoe UI Emoji" w:hAnsi="Segoe UI Emoji" w:cs="Segoe UI Emoji"/>
-        </w:rPr>
-        <w:t>…)</w:t>
-      </w:r>
-      <w:r>
-        <w:rPr>
-          <w:rFonts w:ascii="Segoe UI Emoji" w:hAnsi="Segoe UI Emoji" w:cs="Segoe UI Emoji"/>
-        </w:rPr>
-        <w:t xml:space="preserve"> y el manejo de etiquetas para textos es correcto. </w:t>
-      </w:r>
-    </w:p>
-    <w:p>
-      <w:pPr>
-        <w:rPr>
-          <w:rFonts w:ascii="Segoe UI Emoji" w:hAnsi="Segoe UI Emoji" w:cs="Segoe UI Emoji"/>
-        </w:rPr>
-      </w:pPr>
-    </w:p>
-    <w:p>
-      <w:pPr>
-        <w:rPr>
-          <w:rFonts w:ascii="Segoe UI Emoji" w:hAnsi="Segoe UI Emoji" w:cs="Segoe UI Emoji"/>
-        </w:rPr>
-      </w:pPr>
-      <w:r>
-        <w:rPr>
-          <w:rFonts w:ascii="Segoe UI Emoji" w:hAnsi="Segoe UI Emoji" w:cs="Segoe UI Emoji"/>
-        </w:rPr>
-        <w:t>El diseño personalizado que desarrollaron cumple el requerimiento</w:t>
-      </w:r>
-      <w:r>
-        <w:rPr>
-          <w:rFonts w:ascii="Segoe UI Emoji" w:hAnsi="Segoe UI Emoji" w:cs="Segoe UI Emoji"/>
-        </w:rPr>
-        <w:t>, solo falto el botón para volver a la página principal.</w:t>
-      </w:r>
-    </w:p>
-    <w:p>
-      <w:pPr>
-        <w:rPr>
-          <w:rFonts w:ascii="Segoe UI Emoji" w:hAnsi="Segoe UI Emoji" w:cs="Segoe UI Emoji"/>
-        </w:rPr>
-      </w:pPr>
-    </w:p>
-    <w:p>
-      <w:pPr>
-        <w:rPr>
-          <w:rFonts w:ascii="Segoe UI Emoji" w:hAnsi="Segoe UI Emoji" w:cs="Segoe UI Emoji"/>
-        </w:rPr>
-      </w:pPr>
-      <w:r>
-        <w:rPr>
-          <w:rFonts w:ascii="Segoe UI Emoji" w:hAnsi="Segoe UI Emoji" w:cs="Segoe UI Emoji"/>
-        </w:rPr>
-        <w:t>Muy buen trabajo ¡</w:t>
-      </w:r>
-    </w:p>
-    <w:p>
-      <w:pPr>
-        <w:rPr>
-          <w:rFonts w:ascii="Segoe UI Emoji" w:hAnsi="Segoe UI Emoji" w:cs="Segoe UI Emoji"/>
-        </w:rPr>
-      </w:pPr>
-    </w:p>
-    <w:p>
-      <w:pPr>
-        <w:rPr>
-          <w:rFonts w:ascii="Segoe UI Emoji" w:hAnsi="Segoe UI Emoji" w:cs="Segoe UI Emoji"/>
-        </w:rPr>
-      </w:pPr>
-      <w:r>
-        <w:rPr>
-          <w:rFonts w:ascii="Segoe UI Emoji" w:hAnsi="Segoe UI Emoji" w:cs="Segoe UI Emoji"/>
-        </w:rPr>
-        <w:t xml:space="preserve">Tu nota en el Desafío 01 es: </w:t>
-      </w:r>
-      <w:r>
-        <w:rPr>
-          <w:rFonts w:ascii="Segoe UI Emoji" w:hAnsi="Segoe UI Emoji" w:cs="Segoe UI Emoji"/>
-        </w:rPr>
-        <w:t>10</w:t>
-      </w:r>
-    </w:p>
-    <w:p>
-      <w:pPr>
-        <w:rPr>
-          <w:rFonts w:ascii="Segoe UI Emoji" w:hAnsi="Segoe UI Emoji" w:cs="Segoe UI Emoji"/>
-        </w:rPr>
-      </w:pPr>
-    </w:p>
-    <w:p>
-      <w:pPr>
-        <w:pBdr>
-          <w:bottom w:val="single" w:sz="6" w:space="1" w:color="auto"/>
-        </w:pBdr>
-      </w:pPr>
-    </w:p>
-    <w:p>
-      <w:pPr>
-        <w:rPr>
-          <w:rFonts w:ascii="Segoe UI Emoji" w:hAnsi="Segoe UI Emoji" w:cs="Segoe UI Emoji"/>
           <w:b/>
           <w:bCs/>
         </w:rPr>
       </w:pPr>
-    </w:p>
-    <w:p>
-      <w:pPr>
+      <w:proofErr w:type="spellStart"/>
+      <w:r>
         <w:rPr>
           <w:rFonts w:ascii="Segoe UI Emoji" w:hAnsi="Segoe UI Emoji" w:cs="Segoe UI Emoji"/>
           <w:b/>
           <w:bCs/>
         </w:rPr>
-      </w:pPr>
-      <w:proofErr w:type="spellStart"/>
+        <w:t>Seballes</w:t>
+      </w:r>
+      <w:proofErr w:type="spellEnd"/>
       <w:r>
         <w:rPr>
           <w:rFonts w:ascii="Segoe UI Emoji" w:hAnsi="Segoe UI Emoji" w:cs="Segoe UI Emoji"/>
           <w:b/>
           <w:bCs/>
         </w:rPr>
-        <w:t>Seballes</w:t>
-      </w:r>
-      <w:proofErr w:type="spellEnd"/>
-      <w:r>
+        <w:t xml:space="preserve"> Loren</w:t>
+      </w:r>
+    </w:p>
+    <w:p>
+      <w:pPr>
         <w:rPr>
           <w:rFonts w:ascii="Segoe UI Emoji" w:hAnsi="Segoe UI Emoji" w:cs="Segoe UI Emoji"/>
           <w:b/>
           <w:bCs/>
         </w:rPr>
-        <w:t xml:space="preserve"> Loren</w:t>
-      </w:r>
-    </w:p>
-    <w:p>
-      <w:pPr>
-        <w:rPr>
-          <w:rFonts w:ascii="Segoe UI Emoji" w:hAnsi="Segoe UI Emoji" w:cs="Segoe UI Emoji"/>
-          <w:b/>
-          <w:bCs/>
-        </w:rPr>
       </w:pPr>
     </w:p>
     <w:p>
@@ -4380,21 +4427,7 @@
         <w:rPr>
           <w:rFonts w:ascii="Segoe UI Emoji" w:hAnsi="Segoe UI Emoji" w:cs="Segoe UI Emoji"/>
         </w:rPr>
-        <w:t xml:space="preserve">de encabezado (h1, h2, </w:t>
-      </w:r>
-      <w:proofErr w:type="spellStart"/>
-      <w:r>
-        <w:rPr>
-          <w:rFonts w:ascii="Segoe UI Emoji" w:hAnsi="Segoe UI Emoji" w:cs="Segoe UI Emoji"/>
-        </w:rPr>
-        <w:t>etc</w:t>
-      </w:r>
-      <w:proofErr w:type="spellEnd"/>
-      <w:r>
-        <w:rPr>
-          <w:rFonts w:ascii="Segoe UI Emoji" w:hAnsi="Segoe UI Emoji" w:cs="Segoe UI Emoji"/>
-        </w:rPr>
-        <w:t>…)</w:t>
+        <w:t>de encabezado (h1, h2, etc…)</w:t>
       </w:r>
       <w:r>
         <w:rPr>
@@ -4493,6 +4526,7 @@
         <w:rPr>
           <w:rFonts w:ascii="Segoe UI Emoji" w:hAnsi="Segoe UI Emoji" w:cs="Segoe UI Emoji"/>
         </w:rPr>
+        <w:lastRenderedPageBreak/>
         <w:t xml:space="preserve">En la página infomortal.html pusieron el </w:t>
       </w:r>
       <w:proofErr w:type="spellStart"/>
@@ -5330,7 +5364,15 @@
       </w:r>
       <w:proofErr w:type="spellEnd"/>
       <w:r>
-        <w:t>&gt; y &lt;em&gt; esta última resalta en itálica.</w:t>
+        <w:t>&gt; y &lt;</w:t>
+      </w:r>
+      <w:proofErr w:type="spellStart"/>
+      <w:r>
+        <w:t>em</w:t>
+      </w:r>
+      <w:proofErr w:type="spellEnd"/>
+      <w:r>
+        <w:t>&gt; esta última resalta en itálica.</w:t>
       </w:r>
     </w:p>
     <w:p>
@@ -5646,21 +5688,7 @@
         <w:rPr>
           <w:rFonts w:ascii="Segoe UI Emoji" w:hAnsi="Segoe UI Emoji" w:cs="Segoe UI Emoji"/>
         </w:rPr>
-        <w:t xml:space="preserve">de encabezado (h1, h2, </w:t>
-      </w:r>
-      <w:proofErr w:type="spellStart"/>
-      <w:r>
-        <w:rPr>
-          <w:rFonts w:ascii="Segoe UI Emoji" w:hAnsi="Segoe UI Emoji" w:cs="Segoe UI Emoji"/>
-        </w:rPr>
-        <w:t>etc</w:t>
-      </w:r>
-      <w:proofErr w:type="spellEnd"/>
-      <w:r>
-        <w:rPr>
-          <w:rFonts w:ascii="Segoe UI Emoji" w:hAnsi="Segoe UI Emoji" w:cs="Segoe UI Emoji"/>
-        </w:rPr>
-        <w:t>…)</w:t>
+        <w:t>de encabezado (h1, h2, etc…)</w:t>
       </w:r>
       <w:r>
         <w:rPr>
@@ -5817,21 +5845,7 @@
         <w:rPr>
           <w:rFonts w:ascii="Segoe UI Emoji" w:hAnsi="Segoe UI Emoji" w:cs="Segoe UI Emoji"/>
         </w:rPr>
-        <w:t xml:space="preserve"> por ejemplo, en este caso que solo tienen botones con un </w:t>
-      </w:r>
-      <w:proofErr w:type="spellStart"/>
-      <w:r>
-        <w:rPr>
-          <w:rFonts w:ascii="Segoe UI Emoji" w:hAnsi="Segoe UI Emoji" w:cs="Segoe UI Emoji"/>
-        </w:rPr>
-        <w:t>div</w:t>
-      </w:r>
-      <w:proofErr w:type="spellEnd"/>
-      <w:r>
-        <w:rPr>
-          <w:rFonts w:ascii="Segoe UI Emoji" w:hAnsi="Segoe UI Emoji" w:cs="Segoe UI Emoji"/>
-        </w:rPr>
-        <w:t xml:space="preserve"> en lugar de </w:t>
+        <w:t xml:space="preserve"> por ejemplo, en este caso que solo tienen botones con un div en lugar de </w:t>
       </w:r>
       <w:proofErr w:type="spellStart"/>
       <w:r>
@@ -6214,21 +6228,7 @@
         <w:rPr>
           <w:rFonts w:ascii="Segoe UI Emoji" w:hAnsi="Segoe UI Emoji" w:cs="Segoe UI Emoji"/>
         </w:rPr>
-        <w:t xml:space="preserve">de encabezado (h1, h2, </w:t>
-      </w:r>
-      <w:proofErr w:type="spellStart"/>
-      <w:r>
-        <w:rPr>
-          <w:rFonts w:ascii="Segoe UI Emoji" w:hAnsi="Segoe UI Emoji" w:cs="Segoe UI Emoji"/>
-        </w:rPr>
-        <w:t>etc</w:t>
-      </w:r>
-      <w:proofErr w:type="spellEnd"/>
-      <w:r>
-        <w:rPr>
-          <w:rFonts w:ascii="Segoe UI Emoji" w:hAnsi="Segoe UI Emoji" w:cs="Segoe UI Emoji"/>
-        </w:rPr>
-        <w:t>…)</w:t>
+        <w:t>de encabezado (h1, h2, etc…)</w:t>
       </w:r>
       <w:r>
         <w:rPr>
@@ -6405,7 +6405,6 @@
         <w:rPr>
           <w:rFonts w:ascii="Segoe UI Emoji" w:hAnsi="Segoe UI Emoji" w:cs="Segoe UI Emoji"/>
         </w:rPr>
-        <w:lastRenderedPageBreak/>
         <w:t>🎉¡</w:t>
       </w:r>
       <w:proofErr w:type="gramEnd"/>
@@ -6465,7 +6464,21 @@
         <w:rPr>
           <w:rFonts w:ascii="Segoe UI Emoji" w:hAnsi="Segoe UI Emoji" w:cs="Segoe UI Emoji"/>
         </w:rPr>
-        <w:t xml:space="preserve">l resultado renderizado </w:t>
+        <w:t xml:space="preserve">l resultado </w:t>
+      </w:r>
+      <w:proofErr w:type="spellStart"/>
+      <w:r>
+        <w:rPr>
+          <w:rFonts w:ascii="Segoe UI Emoji" w:hAnsi="Segoe UI Emoji" w:cs="Segoe UI Emoji"/>
+        </w:rPr>
+        <w:t>renderizado</w:t>
+      </w:r>
+      <w:proofErr w:type="spellEnd"/>
+      <w:r>
+        <w:rPr>
+          <w:rFonts w:ascii="Segoe UI Emoji" w:hAnsi="Segoe UI Emoji" w:cs="Segoe UI Emoji"/>
+        </w:rPr>
+        <w:t xml:space="preserve"> </w:t>
       </w:r>
       <w:r>
         <w:rPr>
@@ -6635,21 +6648,7 @@
         <w:rPr>
           <w:rFonts w:ascii="Segoe UI Emoji" w:hAnsi="Segoe UI Emoji" w:cs="Segoe UI Emoji"/>
         </w:rPr>
-        <w:t xml:space="preserve">de encabezado (h1, h2, </w:t>
-      </w:r>
-      <w:proofErr w:type="spellStart"/>
-      <w:r>
-        <w:rPr>
-          <w:rFonts w:ascii="Segoe UI Emoji" w:hAnsi="Segoe UI Emoji" w:cs="Segoe UI Emoji"/>
-        </w:rPr>
-        <w:t>etc</w:t>
-      </w:r>
-      <w:proofErr w:type="spellEnd"/>
-      <w:r>
-        <w:rPr>
-          <w:rFonts w:ascii="Segoe UI Emoji" w:hAnsi="Segoe UI Emoji" w:cs="Segoe UI Emoji"/>
-        </w:rPr>
-        <w:t>…)</w:t>
+        <w:t>de encabezado (h1, h2, etc…)</w:t>
       </w:r>
       <w:r>
         <w:rPr>
@@ -6840,21 +6839,7 @@
         <w:rPr>
           <w:rFonts w:ascii="Segoe UI Emoji" w:hAnsi="Segoe UI Emoji" w:cs="Segoe UI Emoji"/>
         </w:rPr>
-        <w:t xml:space="preserve"> que sería el </w:t>
-      </w:r>
-      <w:proofErr w:type="spellStart"/>
-      <w:r>
-        <w:rPr>
-          <w:rFonts w:ascii="Segoe UI Emoji" w:hAnsi="Segoe UI Emoji" w:cs="Segoe UI Emoji"/>
-        </w:rPr>
-        <w:t>div</w:t>
-      </w:r>
-      <w:proofErr w:type="spellEnd"/>
-      <w:r>
-        <w:rPr>
-          <w:rFonts w:ascii="Segoe UI Emoji" w:hAnsi="Segoe UI Emoji" w:cs="Segoe UI Emoji"/>
-        </w:rPr>
-        <w:t xml:space="preserve"> con </w:t>
+        <w:t xml:space="preserve"> que sería el div con </w:t>
       </w:r>
       <w:proofErr w:type="spellStart"/>
       <w:r>
@@ -7209,7 +7194,6 @@
         <w:rPr>
           <w:rFonts w:ascii="Segoe UI Emoji" w:hAnsi="Segoe UI Emoji" w:cs="Segoe UI Emoji"/>
         </w:rPr>
-        <w:lastRenderedPageBreak/>
         <w:t xml:space="preserve">Tu nota en el Desafío 01 es: </w:t>
       </w:r>
       <w:r>
@@ -8033,7 +8017,21 @@
         <w:rPr>
           <w:rFonts w:ascii="Segoe UI Emoji" w:hAnsi="Segoe UI Emoji" w:cs="Segoe UI Emoji"/>
         </w:rPr>
-        <w:t xml:space="preserve">l resultado renderizado </w:t>
+        <w:t xml:space="preserve">l resultado </w:t>
+      </w:r>
+      <w:proofErr w:type="spellStart"/>
+      <w:r>
+        <w:rPr>
+          <w:rFonts w:ascii="Segoe UI Emoji" w:hAnsi="Segoe UI Emoji" w:cs="Segoe UI Emoji"/>
+        </w:rPr>
+        <w:t>renderizado</w:t>
+      </w:r>
+      <w:proofErr w:type="spellEnd"/>
+      <w:r>
+        <w:rPr>
+          <w:rFonts w:ascii="Segoe UI Emoji" w:hAnsi="Segoe UI Emoji" w:cs="Segoe UI Emoji"/>
+        </w:rPr>
+        <w:t xml:space="preserve"> </w:t>
       </w:r>
       <w:r>
         <w:rPr>
@@ -8129,21 +8127,7 @@
         <w:rPr>
           <w:rFonts w:ascii="Segoe UI Emoji" w:hAnsi="Segoe UI Emoji" w:cs="Segoe UI Emoji"/>
         </w:rPr>
-        <w:t xml:space="preserve">de encabezado (h1, h2, </w:t>
-      </w:r>
-      <w:proofErr w:type="spellStart"/>
-      <w:r>
-        <w:rPr>
-          <w:rFonts w:ascii="Segoe UI Emoji" w:hAnsi="Segoe UI Emoji" w:cs="Segoe UI Emoji"/>
-        </w:rPr>
-        <w:t>etc</w:t>
-      </w:r>
-      <w:proofErr w:type="spellEnd"/>
-      <w:r>
-        <w:rPr>
-          <w:rFonts w:ascii="Segoe UI Emoji" w:hAnsi="Segoe UI Emoji" w:cs="Segoe UI Emoji"/>
-        </w:rPr>
-        <w:t>…)</w:t>
+        <w:t>de encabezado (h1, h2, etc…)</w:t>
       </w:r>
       <w:r>
         <w:rPr>
@@ -8313,6 +8297,7 @@
         <w:rPr>
           <w:rFonts w:ascii="Segoe UI Emoji" w:hAnsi="Segoe UI Emoji" w:cs="Segoe UI Emoji"/>
         </w:rPr>
+        <w:lastRenderedPageBreak/>
         <w:t>🎉¡</w:t>
       </w:r>
       <w:proofErr w:type="gramEnd"/>
@@ -8482,7 +8467,6 @@
         <w:rPr>
           <w:rFonts w:ascii="Segoe UI Emoji" w:hAnsi="Segoe UI Emoji" w:cs="Segoe UI Emoji"/>
         </w:rPr>
-        <w:lastRenderedPageBreak/>
         <w:t xml:space="preserve">Manejaste las imágenes bien, destaco que en todas completaste el atributo </w:t>
       </w:r>
       <w:proofErr w:type="spellStart"/>
@@ -9482,21 +9466,7 @@
         <w:rPr>
           <w:rFonts w:ascii="Segoe UI Emoji" w:hAnsi="Segoe UI Emoji" w:cs="Segoe UI Emoji"/>
         </w:rPr>
-        <w:t xml:space="preserve">de encabezado (h1, h2, </w:t>
-      </w:r>
-      <w:proofErr w:type="spellStart"/>
-      <w:r>
-        <w:rPr>
-          <w:rFonts w:ascii="Segoe UI Emoji" w:hAnsi="Segoe UI Emoji" w:cs="Segoe UI Emoji"/>
-        </w:rPr>
-        <w:t>etc</w:t>
-      </w:r>
-      <w:proofErr w:type="spellEnd"/>
-      <w:r>
-        <w:rPr>
-          <w:rFonts w:ascii="Segoe UI Emoji" w:hAnsi="Segoe UI Emoji" w:cs="Segoe UI Emoji"/>
-        </w:rPr>
-        <w:t>…)</w:t>
+        <w:t>de encabezado (h1, h2, etc…)</w:t>
       </w:r>
       <w:r>
         <w:rPr>
@@ -10250,6 +10220,7 @@
         <w:rPr>
           <w:rFonts w:ascii="Segoe UI Emoji" w:hAnsi="Segoe UI Emoji" w:cs="Segoe UI Emoji"/>
         </w:rPr>
+        <w:lastRenderedPageBreak/>
         <w:t>Diego, como estas,</w:t>
       </w:r>
       <w:r>
@@ -10954,6 +10925,7 @@
         <w:rPr>
           <w:rFonts w:ascii="Segoe UI Emoji" w:hAnsi="Segoe UI Emoji" w:cs="Segoe UI Emoji"/>
         </w:rPr>
+        <w:lastRenderedPageBreak/>
         <w:t>Respeta</w:t>
       </w:r>
       <w:r>
@@ -11226,21 +11198,7 @@
         <w:rPr>
           <w:rFonts w:ascii="Segoe UI Emoji" w:hAnsi="Segoe UI Emoji" w:cs="Segoe UI Emoji"/>
         </w:rPr>
-        <w:t xml:space="preserve">de encabezado (h1, h2, </w:t>
-      </w:r>
-      <w:proofErr w:type="spellStart"/>
-      <w:r>
-        <w:rPr>
-          <w:rFonts w:ascii="Segoe UI Emoji" w:hAnsi="Segoe UI Emoji" w:cs="Segoe UI Emoji"/>
-        </w:rPr>
-        <w:t>etc</w:t>
-      </w:r>
-      <w:proofErr w:type="spellEnd"/>
-      <w:r>
-        <w:rPr>
-          <w:rFonts w:ascii="Segoe UI Emoji" w:hAnsi="Segoe UI Emoji" w:cs="Segoe UI Emoji"/>
-        </w:rPr>
-        <w:t>…)</w:t>
+        <w:t>de encabezado (h1, h2, etc…)</w:t>
       </w:r>
       <w:r>
         <w:rPr>
@@ -11451,6 +11409,7 @@
     <w:p/>
     <w:p>
       <w:r>
+        <w:lastRenderedPageBreak/>
         <w:t>Primeramente, quería felicitarte por el trabajo que realizaste. Destaco el correcto manejo de etiquetas semánticas de estructura.</w:t>
       </w:r>
     </w:p>
@@ -11528,7 +11487,6 @@
         </w:numPr>
       </w:pPr>
       <w:r>
-        <w:lastRenderedPageBreak/>
         <w:t>C</w:t>
       </w:r>
       <w:r>
@@ -12325,7 +12283,8 @@
           <w:b/>
           <w:bCs/>
         </w:rPr>
-        <w:t xml:space="preserve"> Giuli </w:t>
+        <w:lastRenderedPageBreak/>
+        <w:t xml:space="preserve"> </w:t>
       </w:r>
       <w:proofErr w:type="spellStart"/>
       <w:r>
@@ -12334,17 +12293,35 @@
           <w:b/>
           <w:bCs/>
         </w:rPr>
-        <w:t>Agustin</w:t>
-      </w:r>
-      <w:proofErr w:type="spellEnd"/>
-    </w:p>
-    <w:p>
-      <w:pPr>
+        <w:t>Giuli</w:t>
+      </w:r>
+      <w:proofErr w:type="spellEnd"/>
+      <w:r>
         <w:rPr>
           <w:rFonts w:ascii="Segoe UI Emoji" w:hAnsi="Segoe UI Emoji" w:cs="Segoe UI Emoji"/>
           <w:b/>
           <w:bCs/>
         </w:rPr>
+        <w:t xml:space="preserve"> </w:t>
+      </w:r>
+      <w:proofErr w:type="spellStart"/>
+      <w:r>
+        <w:rPr>
+          <w:rFonts w:ascii="Segoe UI Emoji" w:hAnsi="Segoe UI Emoji" w:cs="Segoe UI Emoji"/>
+          <w:b/>
+          <w:bCs/>
+        </w:rPr>
+        <w:t>Agustin</w:t>
+      </w:r>
+      <w:proofErr w:type="spellEnd"/>
+    </w:p>
+    <w:p>
+      <w:pPr>
+        <w:rPr>
+          <w:rFonts w:ascii="Segoe UI Emoji" w:hAnsi="Segoe UI Emoji" w:cs="Segoe UI Emoji"/>
+          <w:b/>
+          <w:bCs/>
+        </w:rPr>
       </w:pPr>
     </w:p>
     <w:p>
@@ -12546,7 +12523,6 @@
         <w:rPr>
           <w:rFonts w:ascii="Segoe UI Emoji" w:hAnsi="Segoe UI Emoji" w:cs="Segoe UI Emoji"/>
         </w:rPr>
-        <w:lastRenderedPageBreak/>
         <w:t>Respeta</w:t>
       </w:r>
       <w:r>
@@ -12565,21 +12541,7 @@
         <w:rPr>
           <w:rFonts w:ascii="Segoe UI Emoji" w:hAnsi="Segoe UI Emoji" w:cs="Segoe UI Emoji"/>
         </w:rPr>
-        <w:t xml:space="preserve">de encabezado (h1, h2, </w:t>
-      </w:r>
-      <w:proofErr w:type="spellStart"/>
-      <w:r>
-        <w:rPr>
-          <w:rFonts w:ascii="Segoe UI Emoji" w:hAnsi="Segoe UI Emoji" w:cs="Segoe UI Emoji"/>
-        </w:rPr>
-        <w:t>etc</w:t>
-      </w:r>
-      <w:proofErr w:type="spellEnd"/>
-      <w:r>
-        <w:rPr>
-          <w:rFonts w:ascii="Segoe UI Emoji" w:hAnsi="Segoe UI Emoji" w:cs="Segoe UI Emoji"/>
-        </w:rPr>
-        <w:t>…)</w:t>
+        <w:t>de encabezado (h1, h2, etc…)</w:t>
       </w:r>
       <w:r>
         <w:rPr>
@@ -12972,6 +12934,7 @@
         <w:rPr>
           <w:rFonts w:ascii="Segoe UI Emoji" w:hAnsi="Segoe UI Emoji" w:cs="Segoe UI Emoji"/>
         </w:rPr>
+        <w:lastRenderedPageBreak/>
         <w:t>Manejaste las imágenes bien</w:t>
       </w:r>
       <w:r>
@@ -13104,7 +13067,6 @@
         <w:rPr>
           <w:rFonts w:ascii="Segoe UI Emoji" w:hAnsi="Segoe UI Emoji" w:cs="Segoe UI Emoji"/>
         </w:rPr>
-        <w:lastRenderedPageBreak/>
         <w:t>Recordá</w:t>
       </w:r>
       <w:proofErr w:type="spellEnd"/>
@@ -13600,6 +13562,7 @@
         <w:rPr>
           <w:rFonts w:ascii="Segoe UI Emoji" w:hAnsi="Segoe UI Emoji" w:cs="Segoe UI Emoji"/>
         </w:rPr>
+        <w:lastRenderedPageBreak/>
         <w:t xml:space="preserve">Excelente el manejo de estilos, vinculaste correctamente tu </w:t>
       </w:r>
       <w:proofErr w:type="spellStart"/>
@@ -13707,7 +13670,6 @@
         <w:rPr>
           <w:rFonts w:ascii="Segoe UI Emoji" w:hAnsi="Segoe UI Emoji" w:cs="Segoe UI Emoji"/>
         </w:rPr>
-        <w:lastRenderedPageBreak/>
         <w:t xml:space="preserve">Para que los </w:t>
       </w:r>
       <w:proofErr w:type="spellStart"/>
@@ -14101,6 +14063,7 @@
         <w:ind w:left="1440"/>
       </w:pPr>
       <w:r>
+        <w:lastRenderedPageBreak/>
         <w:t>&lt;</w:t>
       </w:r>
       <w:proofErr w:type="spellStart"/>
@@ -14114,15 +14077,7 @@
     </w:p>
     <w:p>
       <w:r>
-        <w:t xml:space="preserve">                                    &lt;</w:t>
-      </w:r>
-      <w:proofErr w:type="spellStart"/>
-      <w:r>
-        <w:t>li</w:t>
-      </w:r>
-      <w:proofErr w:type="spellEnd"/>
-      <w:r>
-        <w:t>&gt;&lt;b&gt;F&lt;/b&gt;</w:t>
+        <w:t xml:space="preserve">                                    &lt;li&gt;&lt;b&gt;F&lt;/b&gt;</w:t>
       </w:r>
       <w:proofErr w:type="spellStart"/>
       <w:r>
@@ -14130,15 +14085,7 @@
       </w:r>
       <w:proofErr w:type="spellEnd"/>
       <w:r>
-        <w:t>&lt;</w:t>
-      </w:r>
-      <w:proofErr w:type="spellStart"/>
-      <w:r>
-        <w:t>li</w:t>
-      </w:r>
-      <w:proofErr w:type="spellEnd"/>
-      <w:r>
-        <w:t>&gt;</w:t>
+        <w:t>&lt;li&gt;</w:t>
       </w:r>
     </w:p>
     <w:p>
@@ -14248,7 +14195,15 @@
       </w:r>
       <w:proofErr w:type="spellEnd"/>
       <w:r>
-        <w:t xml:space="preserve"> usar &lt;em&gt; para ponerle </w:t>
+        <w:t xml:space="preserve"> usar &lt;</w:t>
+      </w:r>
+      <w:proofErr w:type="spellStart"/>
+      <w:r>
+        <w:t>em</w:t>
+      </w:r>
+      <w:proofErr w:type="spellEnd"/>
+      <w:r>
+        <w:t xml:space="preserve">&gt; para ponerle </w:t>
       </w:r>
       <w:proofErr w:type="gramStart"/>
       <w:r>
@@ -14256,11 +14211,7 @@
       </w:r>
       <w:proofErr w:type="gramEnd"/>
       <w:r>
-        <w:t xml:space="preserve"> con valor </w:t>
-      </w:r>
-      <w:r>
-        <w:lastRenderedPageBreak/>
-        <w:t xml:space="preserve">semántico, osea los usas cuando </w:t>
+        <w:t xml:space="preserve"> con valor semántico, osea los usas cuando </w:t>
       </w:r>
       <w:proofErr w:type="spellStart"/>
       <w:r>
@@ -14611,11 +14562,7 @@
       </w:r>
       <w:proofErr w:type="spellEnd"/>
       <w:r>
-        <w:t xml:space="preserve">&gt; se ven igual visualmente con &lt;h4&gt; </w:t>
-      </w:r>
-      <w:r>
-        <w:lastRenderedPageBreak/>
-        <w:t>le estas diciendo al navegador que es un subtítulo y mejora la comprensión del contenido de tu página.</w:t>
+        <w:t>&gt; se ven igual visualmente con &lt;h4&gt; le estas diciendo al navegador que es un subtítulo y mejora la comprensión del contenido de tu página.</w:t>
       </w:r>
     </w:p>
     <w:p>
@@ -14733,15 +14680,7 @@
       </w:r>
       <w:proofErr w:type="spellEnd"/>
       <w:r>
-        <w:t xml:space="preserve">&gt; además de que visualmente se ve en negrita, le estamos diciendo al navegador que es un término importante sobre el contenido de tu página que </w:t>
-      </w:r>
-      <w:proofErr w:type="gramStart"/>
-      <w:r>
-        <w:t>tiene que tener</w:t>
-      </w:r>
-      <w:proofErr w:type="gramEnd"/>
-      <w:r>
-        <w:t xml:space="preserve"> en cuenta para mostrar los resultados de búsquedas.</w:t>
+        <w:t>&gt; además de que visualmente se ve en negrita, le estamos diciendo al navegador que es un término importante sobre el contenido de tu página que tiene que tener en cuenta para mostrar los resultados de búsquedas.</w:t>
       </w:r>
     </w:p>
     <w:p/>
@@ -14782,7 +14721,7 @@
 </file>
 
 <file path=word/numbering.xml><?xml version="1.0" encoding="utf-8"?>
-<w:numbering xmlns:wpc="http://schemas.microsoft.com/office/word/2010/wordprocessingCanvas" xmlns:cx="http://schemas.microsoft.com/office/drawing/2014/chartex" xmlns:cx1="http://schemas.microsoft.com/office/drawing/2015/9/8/chartex" xmlns:cx2="http://schemas.microsoft.com/office/drawing/2015/10/21/chartex" xmlns:cx3="http://schemas.microsoft.com/office/drawing/2016/5/9/chartex" xmlns:cx4="http://schemas.microsoft.com/office/drawing/2016/5/10/chartex" xmlns:cx5="http://schemas.microsoft.com/office/drawing/2016/5/11/chartex" xmlns:cx6="http://schemas.microsoft.com/office/drawing/2016/5/12/chartex" xmlns:cx7="http://schemas.microsoft.com/office/drawing/2016/5/13/chartex" xmlns:cx8="http://schemas.microsoft.com/office/drawing/2016/5/14/chartex" xmlns:mc="http://schemas.openxmlformats.org/markup-compatibility/2006" xmlns:aink="http://schemas.microsoft.com/office/drawing/2016/ink" xmlns:am3d="http://schemas.microsoft.com/office/drawing/2017/model3d" xmlns:o="urn:schemas-microsoft-com:office:office" xmlns:oel="http://schemas.microsoft.com/office/2019/extlst" xmlns:r="http://schemas.openxmlformats.org/officeDocument/2006/relationships" xmlns:m="http://schemas.openxmlformats.org/officeDocument/2006/math" xmlns:v="urn:schemas-microsoft-com:vml" xmlns:wp14="http://schemas.microsoft.com/office/word/2010/wordprocessingDrawing" xmlns:wp="http://schemas.openxmlformats.org/drawingml/2006/wordprocessingDrawing" xmlns:w10="urn:schemas-microsoft-com:office:word" xmlns:w="http://schemas.openxmlformats.org/wordprocessingml/2006/main" xmlns:w14="http://schemas.microsoft.com/office/word/2010/wordml" xmlns:w15="http://schemas.microsoft.com/office/word/2012/wordml" xmlns:w16cex="http://schemas.microsoft.com/office/word/2018/wordml/cex" xmlns:w16cid="http://schemas.microsoft.com/office/word/2016/wordml/cid" xmlns:w16="http://schemas.microsoft.com/office/word/2018/wordml" xmlns:w16du="http://schemas.microsoft.com/office/word/2023/wordml/word16du" xmlns:w16sdtdh="http://schemas.microsoft.com/office/word/2020/wordml/sdtdatahash" xmlns:w16se="http://schemas.microsoft.com/office/word/2015/wordml/symex" xmlns:wpg="http://schemas.microsoft.com/office/word/2010/wordprocessingGroup" xmlns:wpi="http://schemas.microsoft.com/office/word/2010/wordprocessingInk" xmlns:wne="http://schemas.microsoft.com/office/word/2006/wordml" xmlns:wps="http://schemas.microsoft.com/office/word/2010/wordprocessingShape" mc:Ignorable="w14 w15 w16se w16cid w16 w16cex w16sdtdh w16du wp14">
+<w:numbering xmlns:wpc="http://schemas.microsoft.com/office/word/2010/wordprocessingCanvas" xmlns:cx="http://schemas.microsoft.com/office/drawing/2014/chartex" xmlns:mc="http://schemas.openxmlformats.org/markup-compatibility/2006" xmlns:o="urn:schemas-microsoft-com:office:office" xmlns:r="http://schemas.openxmlformats.org/officeDocument/2006/relationships" xmlns:m="http://schemas.openxmlformats.org/officeDocument/2006/math" xmlns:v="urn:schemas-microsoft-com:vml" xmlns:wp14="http://schemas.microsoft.com/office/word/2010/wordprocessingDrawing" xmlns:wp="http://schemas.openxmlformats.org/drawingml/2006/wordprocessingDrawing" xmlns:w10="urn:schemas-microsoft-com:office:word" xmlns:w="http://schemas.openxmlformats.org/wordprocessingml/2006/main" xmlns:w14="http://schemas.microsoft.com/office/word/2010/wordml" xmlns:w15="http://schemas.microsoft.com/office/word/2012/wordml" xmlns:w16se="http://schemas.microsoft.com/office/word/2015/wordml/symex" xmlns:wpg="http://schemas.microsoft.com/office/word/2010/wordprocessingGroup" xmlns:wpi="http://schemas.microsoft.com/office/word/2010/wordprocessingInk" xmlns:wne="http://schemas.microsoft.com/office/word/2006/wordml" xmlns:wps="http://schemas.microsoft.com/office/word/2010/wordprocessingShape" mc:Ignorable="w14 w15 w16se wp14">
   <w:abstractNum w:abstractNumId="0" w15:restartNumberingAfterBreak="0">
     <w:nsid w:val="077241AD"/>
     <w:multiLevelType w:val="hybridMultilevel"/>
@@ -15459,29 +15398,29 @@
       </w:rPr>
     </w:lvl>
   </w:abstractNum>
-  <w:num w:numId="1" w16cid:durableId="1216157762">
+  <w:num w:numId="1">
     <w:abstractNumId w:val="1"/>
   </w:num>
-  <w:num w:numId="2" w16cid:durableId="1816752363">
+  <w:num w:numId="2">
     <w:abstractNumId w:val="4"/>
   </w:num>
-  <w:num w:numId="3" w16cid:durableId="1431007664">
+  <w:num w:numId="3">
     <w:abstractNumId w:val="0"/>
   </w:num>
-  <w:num w:numId="4" w16cid:durableId="1305283024">
+  <w:num w:numId="4">
     <w:abstractNumId w:val="2"/>
   </w:num>
-  <w:num w:numId="5" w16cid:durableId="1243759105">
+  <w:num w:numId="5">
     <w:abstractNumId w:val="3"/>
   </w:num>
-  <w:num w:numId="6" w16cid:durableId="1325626494">
+  <w:num w:numId="6">
     <w:abstractNumId w:val="5"/>
   </w:num>
 </w:numbering>
 </file>
 
 <file path=word/styles.xml><?xml version="1.0" encoding="utf-8"?>
-<w:styles xmlns:mc="http://schemas.openxmlformats.org/markup-compatibility/2006" xmlns:r="http://schemas.openxmlformats.org/officeDocument/2006/relationships" xmlns:w="http://schemas.openxmlformats.org/wordprocessingml/2006/main" xmlns:w14="http://schemas.microsoft.com/office/word/2010/wordml" xmlns:w15="http://schemas.microsoft.com/office/word/2012/wordml" xmlns:w16cex="http://schemas.microsoft.com/office/word/2018/wordml/cex" xmlns:w16cid="http://schemas.microsoft.com/office/word/2016/wordml/cid" xmlns:w16="http://schemas.microsoft.com/office/word/2018/wordml" xmlns:w16du="http://schemas.microsoft.com/office/word/2023/wordml/word16du" xmlns:w16sdtdh="http://schemas.microsoft.com/office/word/2020/wordml/sdtdatahash" xmlns:w16se="http://schemas.microsoft.com/office/word/2015/wordml/symex" mc:Ignorable="w14 w15 w16se w16cid w16 w16cex w16sdtdh w16du">
+<w:styles xmlns:mc="http://schemas.openxmlformats.org/markup-compatibility/2006" xmlns:r="http://schemas.openxmlformats.org/officeDocument/2006/relationships" xmlns:w="http://schemas.openxmlformats.org/wordprocessingml/2006/main" xmlns:w14="http://schemas.microsoft.com/office/word/2010/wordml" xmlns:w15="http://schemas.microsoft.com/office/word/2012/wordml" xmlns:w16se="http://schemas.microsoft.com/office/word/2015/wordml/symex" mc:Ignorable="w14 w15 w16se">
   <w:docDefaults>
     <w:rPrDefault>
       <w:rPr>
@@ -15499,7 +15438,7 @@
       </w:pPr>
     </w:pPrDefault>
   </w:docDefaults>
-  <w:latentStyles w:defLockedState="0" w:defUIPriority="99" w:defSemiHidden="0" w:defUnhideWhenUsed="0" w:defQFormat="0" w:count="376">
+  <w:latentStyles w:defLockedState="0" w:defUIPriority="99" w:defSemiHidden="0" w:defUnhideWhenUsed="0" w:defQFormat="0" w:count="371">
     <w:lsdException w:name="Normal" w:uiPriority="0" w:qFormat="1"/>
     <w:lsdException w:name="heading 1" w:uiPriority="9" w:qFormat="1"/>
     <w:lsdException w:name="heading 2" w:semiHidden="1" w:uiPriority="9" w:unhideWhenUsed="1" w:qFormat="1"/>
@@ -15871,11 +15810,6 @@
     <w:lsdException w:name="List Table 5 Dark Accent 6" w:uiPriority="50"/>
     <w:lsdException w:name="List Table 6 Colorful Accent 6" w:uiPriority="51"/>
     <w:lsdException w:name="List Table 7 Colorful Accent 6" w:uiPriority="52"/>
-    <w:lsdException w:name="Mention" w:semiHidden="1" w:unhideWhenUsed="1"/>
-    <w:lsdException w:name="Smart Hyperlink" w:semiHidden="1" w:unhideWhenUsed="1"/>
-    <w:lsdException w:name="Hashtag" w:semiHidden="1" w:unhideWhenUsed="1"/>
-    <w:lsdException w:name="Unresolved Mention" w:semiHidden="1" w:unhideWhenUsed="1"/>
-    <w:lsdException w:name="Smart Link" w:semiHidden="1" w:unhideWhenUsed="1"/>
   </w:latentStyles>
   <w:style w:type="paragraph" w:default="1" w:styleId="Normal">
     <w:name w:val="Normal"/>

</xml_diff>